<commit_message>
new version of diploma
</commit_message>
<xml_diff>
--- a/ДИПЛОМ/Части/Введение.docx
+++ b/ДИПЛОМ/Части/Введение.docx
@@ -3,6 +3,9 @@
 <w:document xmlns:wpc="http://schemas.microsoft.com/office/word/2010/wordprocessingCanvas" xmlns:mc="http://schemas.openxmlformats.org/markup-compatibility/2006" xmlns:o="urn:schemas-microsoft-com:office:office" xmlns:r="http://schemas.openxmlformats.org/officeDocument/2006/relationships" xmlns:m="http://schemas.openxmlformats.org/officeDocument/2006/math" xmlns:v="urn:schemas-microsoft-com:vml" xmlns:wp14="http://schemas.microsoft.com/office/word/2010/wordprocessingDrawing" xmlns:wp="http://schemas.openxmlformats.org/drawingml/2006/wordprocessingDrawing" xmlns:w10="urn:schemas-microsoft-com:office:word" xmlns:w="http://schemas.openxmlformats.org/wordprocessingml/2006/main" xmlns:w14="http://schemas.microsoft.com/office/word/2010/wordml" xmlns:w15="http://schemas.microsoft.com/office/word/2012/wordml" xmlns:wpg="http://schemas.microsoft.com/office/word/2010/wordprocessingGroup" xmlns:wpi="http://schemas.microsoft.com/office/word/2010/wordprocessingInk" xmlns:wne="http://schemas.microsoft.com/office/word/2006/wordml" xmlns:wps="http://schemas.microsoft.com/office/word/2010/wordprocessingShape" mc:Ignorable="w14 w15 wp14">
   <w:body>
     <w:p>
+      <w:pPr>
+        <w:spacing w:line="360" w:lineRule="auto"/>
+      </w:pPr>
       <w:r>
         <w:t xml:space="preserve">Основной задачей проектирования является создание информационной системы, позволяющей обеспечить автоматизацию работы отдела по управлению персоналом путем автоматизации таких направлений как: работа с кадровыми документами (приказы, штатное расписание, направления в командировку и т.д.), работа с планированием рабочего времени сотрудников (составление производственных графиков и графиков работ). Разрабатываемый </w:t>
       </w:r>
@@ -26,7 +29,13 @@
         <w:t>ERP</w:t>
       </w:r>
       <w:r>
-        <w:t xml:space="preserve">, выполняя функции предусмотренные предметной областью. </w:t>
+        <w:t>, выполняя функции</w:t>
+      </w:r>
+      <w:r>
+        <w:t>,</w:t>
+      </w:r>
+      <w:r>
+        <w:t xml:space="preserve"> предусмотренные предметной областью. </w:t>
       </w:r>
       <w:commentRangeEnd w:id="0"/>
       <w:r>
@@ -40,6 +49,9 @@
       </w:r>
     </w:p>
     <w:p>
+      <w:pPr>
+        <w:spacing w:line="360" w:lineRule="auto"/>
+      </w:pPr>
       <w:r>
         <w:rPr>
           <w:rStyle w:val="aa"/>
@@ -54,11 +66,17 @@
       </w:r>
     </w:p>
     <w:p>
+      <w:pPr>
+        <w:spacing w:line="360" w:lineRule="auto"/>
+      </w:pPr>
       <w:r>
         <w:t>Когда же речь заходит, например, об управлении логистическими процессами, HR или управлении производством — здесь уровень автоматизации чаще всего крайне низкий. При том, что именно эти процессы позволяют организации поддерживать операционный бизнес, выводить эффективность на новый уровень и помогать принимать решения управленческому персоналу.</w:t>
       </w:r>
     </w:p>
     <w:p>
+      <w:pPr>
+        <w:spacing w:line="360" w:lineRule="auto"/>
+      </w:pPr>
       <w:commentRangeStart w:id="2"/>
       <w:r>
         <w:t xml:space="preserve">Управление персоналом является неотъемлемой частью работы любого предприятия, в процессе осуществления которой всегда </w:t>
@@ -78,6 +96,9 @@
       </w:r>
     </w:p>
     <w:p>
+      <w:pPr>
+        <w:spacing w:line="360" w:lineRule="auto"/>
+      </w:pPr>
       <w:r>
         <w:t>Для того, чтобы обеспечить процесс управления персоналом на предприятии создаются специальные структурные единицы: отделы кадров, отделы управления персоналом, службы управления персоналом и т.п. В соответствии с Квалификационным справочником должностей руководителей, специалистов и других служащих к обязанностям специалиста по кадрам относятся:</w:t>
       </w:r>
@@ -88,6 +109,7 @@
           <w:ilvl w:val="3"/>
           <w:numId w:val="15"/>
         </w:numPr>
+        <w:spacing w:line="360" w:lineRule="auto"/>
       </w:pPr>
       <w:r>
         <w:t xml:space="preserve">Выполнение работ по комплектованию предприятия кадрами требуемых профессий, специальностей и квалификации. </w:t>
@@ -99,6 +121,7 @@
           <w:ilvl w:val="3"/>
           <w:numId w:val="15"/>
         </w:numPr>
+        <w:spacing w:line="360" w:lineRule="auto"/>
       </w:pPr>
       <w:r>
         <w:t xml:space="preserve">Участие в работе по подбору, отбору, расстановке кадров. </w:t>
@@ -110,9 +133,14 @@
           <w:ilvl w:val="3"/>
           <w:numId w:val="15"/>
         </w:numPr>
-      </w:pPr>
-      <w:r>
-        <w:t xml:space="preserve">Изучение и анализ должностной и профессионально-квалификационной структуры персонала предприятия и его подразделений, установленной документации по учету кадров, связанной с приемом, переводом, трудовой деятельностью и увольнением работников, результатов аттестации работников и оценки их деловых качеств с целью определения текущей и перспективной потребности в кадрах, подготовки предложений по замещению вакантных должностей и созданию резерва на выдвижение. </w:t>
+        <w:spacing w:line="360" w:lineRule="auto"/>
+      </w:pPr>
+      <w:r>
+        <w:t xml:space="preserve">Изучение и анализ должностной и профессионально-квалификационной структуры персонала предприятия и его подразделений, установленной документации по учету кадров, связанной с приемом, переводом, трудовой деятельностью и увольнением работников, результатов аттестации работников и оценки их деловых качеств с целью </w:t>
+      </w:r>
+      <w:r>
+        <w:lastRenderedPageBreak/>
+        <w:t xml:space="preserve">определения текущей и перспективной потребности в кадрах, подготовки предложений по замещению вакантных должностей и созданию резерва на выдвижение. </w:t>
       </w:r>
     </w:p>
     <w:p>
@@ -121,6 +149,7 @@
           <w:ilvl w:val="3"/>
           <w:numId w:val="15"/>
         </w:numPr>
+        <w:spacing w:line="360" w:lineRule="auto"/>
       </w:pPr>
       <w:r>
         <w:t xml:space="preserve">Участие в изучении рынка труда для определения источников удовлетворения потребности в кадрах, установления и поддержания прямых связей с учебными заведениями, контактов с предприятиями аналогичного профиля. </w:t>
@@ -132,6 +161,7 @@
           <w:ilvl w:val="3"/>
           <w:numId w:val="15"/>
         </w:numPr>
+        <w:spacing w:line="360" w:lineRule="auto"/>
       </w:pPr>
       <w:r>
         <w:t xml:space="preserve">Информирование работников предприятия об имеющихся вакансиях. </w:t>
@@ -143,6 +173,7 @@
           <w:ilvl w:val="3"/>
           <w:numId w:val="15"/>
         </w:numPr>
+        <w:spacing w:line="360" w:lineRule="auto"/>
       </w:pPr>
       <w:r>
         <w:t xml:space="preserve">Участие в разработке перспективных и текущих планов по труду. </w:t>
@@ -154,6 +185,7 @@
           <w:ilvl w:val="3"/>
           <w:numId w:val="15"/>
         </w:numPr>
+        <w:spacing w:line="360" w:lineRule="auto"/>
       </w:pPr>
       <w:r>
         <w:t xml:space="preserve">Осуществление контроля за размещением и расстановкой молодых специалистов и молодых рабочих в соответствии с полученной в учебном заведении профессией и специальностью, проведением их стажировок, принимает участие в работе по адаптации вновь принятых работников к производственной деятельности. </w:t>
@@ -165,6 +197,7 @@
           <w:ilvl w:val="3"/>
           <w:numId w:val="15"/>
         </w:numPr>
+        <w:spacing w:line="360" w:lineRule="auto"/>
       </w:pPr>
       <w:r>
         <w:t xml:space="preserve">Участие в подготовке предложений по развитию персонала, планированию деловой карьеры, обучению и повышению квалификации кадров, а также в оценке эффективности обучения. </w:t>
@@ -176,9 +209,9 @@
           <w:ilvl w:val="3"/>
           <w:numId w:val="15"/>
         </w:numPr>
-      </w:pPr>
-      <w:r>
-        <w:lastRenderedPageBreak/>
+        <w:spacing w:line="360" w:lineRule="auto"/>
+      </w:pPr>
+      <w:r>
         <w:t>Участие в организации работы, методическом и информационном обеспечении квалификационных, аттестационных, конкурсных комиссий, оформлении их решений.</w:t>
       </w:r>
     </w:p>
@@ -188,6 +221,7 @@
           <w:ilvl w:val="3"/>
           <w:numId w:val="15"/>
         </w:numPr>
+        <w:spacing w:line="360" w:lineRule="auto"/>
       </w:pPr>
       <w:r>
         <w:t xml:space="preserve">Анализ состояния трудовой дисциплины и выполнение работниками предприятия правил внутреннего трудового распорядка, движение кадров, участвует в разработке мероприятий по снижению текучести и улучшению трудовой дисциплины. </w:t>
@@ -199,6 +233,7 @@
           <w:ilvl w:val="3"/>
           <w:numId w:val="15"/>
         </w:numPr>
+        <w:spacing w:line="360" w:lineRule="auto"/>
       </w:pPr>
       <w:r>
         <w:t xml:space="preserve">Контроль своевременного оформления приема, перевода и увольнения работников, выдачу справок об их настоящей и прошлой трудовой деятельности, соблюдение правил хранения и заполнения трудовых книжек, подготовку документов для установления льгот и компенсаций, оформления пенсий работникам и другой установленной документации по кадрам, а также внесение соответствующей информации в банк данных о персонале предприятия. </w:t>
@@ -210,17 +245,125 @@
           <w:ilvl w:val="3"/>
           <w:numId w:val="15"/>
         </w:numPr>
+        <w:spacing w:line="360" w:lineRule="auto"/>
       </w:pPr>
       <w:r>
         <w:t>Составляет установленную отчетность.</w:t>
       </w:r>
     </w:p>
     <w:p>
-      <w:r>
-        <w:t>Сформированное структурное подразделение по работе с кадровым составом любого предприятия работает в соответствии с утвержденным Положением о структурном подразделении, которое содержит описание создаваемой службы и ее основные обязанности. Кроме того, Положение определяет также порядок взаимодействия между с другими подразделениями предприятия. Положение может быть сформировано в соответствии с Типовым положением, указанным в приложении 1 к приказу Приказ Росархива от 27.06.2018 N 71 «О внесении изменений в приказ Росархива от 06.12.2016 N 137 «Об утверждении положений об управлениях Росархива и их структурных подразделениях».</w:t>
-      </w:r>
-    </w:p>
-    <w:p>
+      <w:pPr>
+        <w:spacing w:line="360" w:lineRule="auto"/>
+      </w:pPr>
+      <w:r>
+        <w:t xml:space="preserve">Сформированное структурное подразделение по работе с кадровым составом любого предприятия работает в соответствии с утвержденным Положением о структурном подразделении, которое содержит описание создаваемой службы и ее основные обязанности. Кроме того, Положение определяет также порядок взаимодействия между с другими подразделениями предприятия. Положение может быть сформировано в соответствии с Типовым положением, указанным в приложении 1 к приказу Приказ Росархива от 27.06.2018 N 71 «О внесении изменений в приказ Росархива от 06.12.2016 N </w:t>
+      </w:r>
+      <w:r>
+        <w:lastRenderedPageBreak/>
+        <w:t>137 «Об утверждении положений об управлениях Росархива и их структурных подразделениях».</w:t>
+      </w:r>
+    </w:p>
+    <w:p>
+      <w:pPr>
+        <w:spacing w:line="360" w:lineRule="auto"/>
+      </w:pPr>
+      <w:r>
+        <w:t>Кадровый учет – это комплекс процессов и мер, связанных с регламентированием трудовых отношений м</w:t>
+      </w:r>
+      <w:r>
+        <w:t xml:space="preserve">ежду работодателем и работником, который </w:t>
+      </w:r>
+      <w:r>
+        <w:t>включает в себя следующие мероприятия;</w:t>
+      </w:r>
+    </w:p>
+    <w:p>
+      <w:pPr>
+        <w:numPr>
+          <w:ilvl w:val="3"/>
+          <w:numId w:val="18"/>
+        </w:numPr>
+        <w:spacing w:line="360" w:lineRule="auto"/>
+      </w:pPr>
+      <w:r>
+        <w:t>Формирование личных дел работников;</w:t>
+      </w:r>
+    </w:p>
+    <w:p>
+      <w:pPr>
+        <w:numPr>
+          <w:ilvl w:val="3"/>
+          <w:numId w:val="18"/>
+        </w:numPr>
+        <w:spacing w:line="360" w:lineRule="auto"/>
+      </w:pPr>
+      <w:r>
+        <w:t>Составление штатного расписания;</w:t>
+      </w:r>
+    </w:p>
+    <w:p>
+      <w:pPr>
+        <w:numPr>
+          <w:ilvl w:val="3"/>
+          <w:numId w:val="18"/>
+        </w:numPr>
+        <w:spacing w:line="360" w:lineRule="auto"/>
+      </w:pPr>
+      <w:r>
+        <w:t>Составление и контроль за соблюдением графика отпусков;</w:t>
+      </w:r>
+    </w:p>
+    <w:p>
+      <w:pPr>
+        <w:numPr>
+          <w:ilvl w:val="3"/>
+          <w:numId w:val="18"/>
+        </w:numPr>
+        <w:spacing w:line="360" w:lineRule="auto"/>
+      </w:pPr>
+      <w:r>
+        <w:t>Подготовка кадровых приказов;</w:t>
+      </w:r>
+    </w:p>
+    <w:p>
+      <w:pPr>
+        <w:numPr>
+          <w:ilvl w:val="3"/>
+          <w:numId w:val="18"/>
+        </w:numPr>
+        <w:spacing w:line="360" w:lineRule="auto"/>
+      </w:pPr>
+      <w:r>
+        <w:t>Ведение соответствующей документации по приему новых сотрудников;</w:t>
+      </w:r>
+    </w:p>
+    <w:p>
+      <w:pPr>
+        <w:numPr>
+          <w:ilvl w:val="3"/>
+          <w:numId w:val="18"/>
+        </w:numPr>
+        <w:spacing w:line="360" w:lineRule="auto"/>
+      </w:pPr>
+      <w:r>
+        <w:t>Подготовка служебных документов.</w:t>
+      </w:r>
+    </w:p>
+    <w:p>
+      <w:pPr>
+        <w:spacing w:line="360" w:lineRule="auto"/>
+      </w:pPr>
+      <w:r>
+        <w:t>Другими словами о</w:t>
+      </w:r>
+      <w:r>
+        <w:t>сновной задачей кадрового учета является составление документального подтверждения того или иного перемещения сотрудника, начиная с приема на работу, перевода на другую должность, оформления отпуска и заканчивая увольнением.</w:t>
+      </w:r>
+    </w:p>
+    <w:p>
+      <w:pPr>
+        <w:spacing w:line="360" w:lineRule="auto"/>
+      </w:pPr>
       <w:r>
         <w:t xml:space="preserve">В соответствии с </w:t>
       </w:r>
@@ -298,6 +441,7 @@
           <w:ilvl w:val="3"/>
           <w:numId w:val="14"/>
         </w:numPr>
+        <w:spacing w:line="360" w:lineRule="auto"/>
       </w:pPr>
       <w:r>
         <w:t>Приказы, распоряжения по личному составу; документы (докладные записки, справки, заявления) к ним</w:t>
@@ -309,6 +453,7 @@
           <w:ilvl w:val="3"/>
           <w:numId w:val="14"/>
         </w:numPr>
+        <w:spacing w:line="360" w:lineRule="auto"/>
       </w:pPr>
       <w:r>
         <w:t>Трудовые договоры, служебные контракты, соглашения об их изменении, расторжении</w:t>
@@ -320,6 +465,7 @@
           <w:ilvl w:val="3"/>
           <w:numId w:val="14"/>
         </w:numPr>
+        <w:spacing w:line="360" w:lineRule="auto"/>
       </w:pPr>
       <w:r>
         <w:t>Личные карточки работников, в том числе государственных и муниципальных служащих</w:t>
@@ -331,6 +477,7 @@
           <w:ilvl w:val="3"/>
           <w:numId w:val="14"/>
         </w:numPr>
+        <w:spacing w:line="360" w:lineRule="auto"/>
       </w:pPr>
       <w:r>
         <w:t xml:space="preserve">Книги, журналы, карточки учета, базы данных (например, приема, перевода на другую работу (перемещения), увольнения работников). </w:t>
@@ -342,6 +489,7 @@
           <w:ilvl w:val="3"/>
           <w:numId w:val="14"/>
         </w:numPr>
+        <w:spacing w:line="360" w:lineRule="auto"/>
       </w:pPr>
       <w:r>
         <w:t>В соответствии с частью 7.2. Перечня для контроля за нормированием и оплатой труда формируются такие документы как:</w:t>
@@ -353,6 +501,7 @@
           <w:ilvl w:val="3"/>
           <w:numId w:val="14"/>
         </w:numPr>
+        <w:spacing w:line="360" w:lineRule="auto"/>
       </w:pPr>
       <w:commentRangeStart w:id="8"/>
       <w:commentRangeStart w:id="9"/>
@@ -394,13 +543,18 @@
           <w:ilvl w:val="3"/>
           <w:numId w:val="14"/>
         </w:numPr>
+        <w:spacing w:line="360" w:lineRule="auto"/>
       </w:pPr>
       <w:r>
         <w:t>Тарифные ставки, оклады (должностные оклады), тарифные сетки и тарифные коэффициенты:</w:t>
       </w:r>
     </w:p>
     <w:p>
-      <w:r>
+      <w:pPr>
+        <w:spacing w:line="360" w:lineRule="auto"/>
+      </w:pPr>
+      <w:r>
+        <w:lastRenderedPageBreak/>
         <w:t xml:space="preserve">В тот момент, когда физическое лицо становится сотрудником конкретного предприятия его фамилия впервые будет фигурировать в кадровом документе «Приказ о приеме на работу», который может быть составлен как единоличным, так и групповым. Кроме того, на сотрудника </w:t>
       </w:r>
       <w:commentRangeStart w:id="11"/>
@@ -461,20 +615,25 @@
       </w:r>
     </w:p>
     <w:p>
+      <w:pPr>
+        <w:spacing w:line="360" w:lineRule="auto"/>
+      </w:pPr>
       <w:r>
         <w:t xml:space="preserve">В процессе осуществления деятельности предприятия необходимо проводить учет времени работы сотрудников предприятия. </w:t>
       </w:r>
     </w:p>
     <w:p>
-      <w:r>
-        <w:t xml:space="preserve">С 1 января 2013 года формы первичных учетных документов, содержащиеся в альбомах унифицированных форм первичной учетной документации, не являются </w:t>
-      </w:r>
-      <w:r>
-        <w:lastRenderedPageBreak/>
-        <w:t xml:space="preserve">обязательными к применению. Вместе с тем обязательными к применению продолжают оставаться формы документов, используемых в качестве первичных учетных документов, установленные уполномоченными органами в соответствии и на основании других федеральных законов (например, кассовые документы). </w:t>
-      </w:r>
-    </w:p>
-    <w:p>
+      <w:pPr>
+        <w:spacing w:line="360" w:lineRule="auto"/>
+      </w:pPr>
+      <w:r>
+        <w:t xml:space="preserve">С 1 января 2013 года формы первичных учетных документов, содержащиеся в альбомах унифицированных форм первичной учетной документации, не являются обязательными к применению. Вместе с тем обязательными к применению продолжают оставаться формы документов, используемых в качестве первичных учетных документов, установленные уполномоченными органами в соответствии и на основании других федеральных законов (например, кассовые документы). </w:t>
+      </w:r>
+    </w:p>
+    <w:p>
+      <w:pPr>
+        <w:spacing w:line="360" w:lineRule="auto"/>
+      </w:pPr>
       <w:r>
         <w:t xml:space="preserve">В соответствии с Постановлением Госкомстата РФ от 05.01.2004 N 1 «Об утверждении унифицированных форм первичной учетной документации по учету труда и его оплаты» можем выделить такой перечень документов: </w:t>
       </w:r>
@@ -486,6 +645,7 @@
           <w:ilvl w:val="0"/>
           <w:numId w:val="13"/>
         </w:numPr>
+        <w:spacing w:line="360" w:lineRule="auto"/>
       </w:pPr>
       <w:r>
         <w:t>Приказ (распоряжение) о приеме работника на работу (Унифицированная форма N Т-1, Форма по ОКУД 0301001);</w:t>
@@ -498,6 +658,7 @@
           <w:ilvl w:val="0"/>
           <w:numId w:val="13"/>
         </w:numPr>
+        <w:spacing w:line="360" w:lineRule="auto"/>
       </w:pPr>
       <w:r>
         <w:t>Приказ (распоряжение) о приеме работников на работу (Унифицированная форма N Т-1а, Форма по ОКУД 0301015);</w:t>
@@ -510,6 +671,7 @@
           <w:ilvl w:val="0"/>
           <w:numId w:val="13"/>
         </w:numPr>
+        <w:spacing w:line="360" w:lineRule="auto"/>
       </w:pPr>
       <w:r>
         <w:t>Приказ (распоряжение) о переводе работника на другую работу (Унифицированная форма N Т-5, Форма по ОКУД 0301004);</w:t>
@@ -522,6 +684,7 @@
           <w:ilvl w:val="0"/>
           <w:numId w:val="13"/>
         </w:numPr>
+        <w:spacing w:line="360" w:lineRule="auto"/>
       </w:pPr>
       <w:r>
         <w:t>Личная карточка работника (Унифицированная форма N Т-2, Форма по ОКУД 0301002);</w:t>
@@ -534,6 +697,7 @@
           <w:ilvl w:val="0"/>
           <w:numId w:val="13"/>
         </w:numPr>
+        <w:spacing w:line="360" w:lineRule="auto"/>
       </w:pPr>
       <w:r>
         <w:t>Табель учета рабочего времени и расчета оплаты труда (Унифицированная форма N Т-12, Форма по ОКУД 0301007);</w:t>
@@ -546,38 +710,181 @@
           <w:ilvl w:val="0"/>
           <w:numId w:val="13"/>
         </w:numPr>
+        <w:spacing w:line="360" w:lineRule="auto"/>
       </w:pPr>
       <w:r>
         <w:t>Штатное расписание (Унифицированная форма N Т-3, Форма по ОКУД 0301017);</w:t>
       </w:r>
     </w:p>
     <w:p>
-      <w:r>
-        <w:t>Учетная политики предприятия предназначена для настройки общ</w:t>
-      </w:r>
-      <w:r>
-        <w:t>их параметров предприятия, опре</w:t>
-      </w:r>
-      <w:r>
-        <w:t xml:space="preserve">деляющих его учетную политику. </w:t>
-      </w:r>
-      <w:r>
-        <w:t xml:space="preserve">В соответствии со статьей 8 федерального закона от 06.12.2011 №402-ФЗ </w:t>
-      </w:r>
-      <w:r>
-        <w:t>(ред. от 26.07.2019) "О бухгалтерском учете" (с изм. и доп., вступ. в силу с 01.01.2020)</w:t>
-      </w:r>
-      <w:r>
-        <w:t xml:space="preserve"> представляет собой совокупность способов ведения экономическим </w:t>
-      </w:r>
-      <w:r>
-        <w:t xml:space="preserve">субъектов бухгалтерского учета, </w:t>
-      </w:r>
-      <w:r>
-        <w:t xml:space="preserve">включающих первичное наблюдение, стоимостное измерение, текущую группировку и итоговое обобщение фактов хозяйственной деятельности. </w:t>
-      </w:r>
-    </w:p>
-    <w:p>
+      <w:pPr>
+        <w:spacing w:line="360" w:lineRule="auto"/>
+      </w:pPr>
+      <w:r>
+        <w:t>В соответствии с частью третьей Трудового кодекса РФ, устанавливающей логику регулирования трудовых правоотношений, а также с учетом значимости управленческого действия с точки зрения действующего законодательства и ценности документа, которая выражается в сроке его хранения, приказы по личному составу подразделяются на две группы.</w:t>
+      </w:r>
+    </w:p>
+    <w:p>
+      <w:pPr>
+        <w:spacing w:line="360" w:lineRule="auto"/>
+      </w:pPr>
+      <w:r>
+        <w:lastRenderedPageBreak/>
+        <w:t>Первая группа – приказы, оформляющие трудовые отношения и существенные факты реализации трудовой функции работника (касаются условий трудового договора) и имеющие срок хранения 75 лет:</w:t>
+      </w:r>
+    </w:p>
+    <w:p>
+      <w:pPr>
+        <w:pStyle w:val="af3"/>
+        <w:numPr>
+          <w:ilvl w:val="0"/>
+          <w:numId w:val="19"/>
+        </w:numPr>
+        <w:spacing w:line="360" w:lineRule="auto"/>
+      </w:pPr>
+      <w:r>
+        <w:t>о приеме на работу (заключение трудового договора);</w:t>
+      </w:r>
+    </w:p>
+    <w:p>
+      <w:pPr>
+        <w:pStyle w:val="af3"/>
+        <w:numPr>
+          <w:ilvl w:val="0"/>
+          <w:numId w:val="19"/>
+        </w:numPr>
+        <w:spacing w:line="360" w:lineRule="auto"/>
+      </w:pPr>
+      <w:r>
+        <w:t>о переводе на другую работу (постоянный перевод с согласия ¬работника, т.е. изменение трудового договора);</w:t>
+      </w:r>
+    </w:p>
+    <w:p>
+      <w:pPr>
+        <w:pStyle w:val="af3"/>
+        <w:numPr>
+          <w:ilvl w:val="0"/>
+          <w:numId w:val="19"/>
+        </w:numPr>
+        <w:spacing w:line="360" w:lineRule="auto"/>
+      </w:pPr>
+      <w:r>
+        <w:t>об увольнении (прекращение трудового договора);</w:t>
+      </w:r>
+    </w:p>
+    <w:p>
+      <w:pPr>
+        <w:pStyle w:val="af3"/>
+        <w:numPr>
+          <w:ilvl w:val="0"/>
+          <w:numId w:val="19"/>
+        </w:numPr>
+        <w:spacing w:line="360" w:lineRule="auto"/>
+      </w:pPr>
+      <w:r>
+        <w:t>об установлении заработной платы (изменение размера заработной платы как изменение существенных условий трудового договора);</w:t>
+      </w:r>
+    </w:p>
+    <w:p>
+      <w:pPr>
+        <w:pStyle w:val="af3"/>
+        <w:numPr>
+          <w:ilvl w:val="0"/>
+          <w:numId w:val="19"/>
+        </w:numPr>
+        <w:spacing w:line="360" w:lineRule="auto"/>
+      </w:pPr>
+      <w:r>
+        <w:t>о направлении в командировку (длительную зарубежную);</w:t>
+      </w:r>
+    </w:p>
+    <w:p>
+      <w:pPr>
+        <w:pStyle w:val="af3"/>
+        <w:numPr>
+          <w:ilvl w:val="0"/>
+          <w:numId w:val="19"/>
+        </w:numPr>
+        <w:spacing w:line="360" w:lineRule="auto"/>
+      </w:pPr>
+      <w:r>
+        <w:t>о поощрении (премирование, объявление благодарности, награждение ценным подарком, почетной грамотой и т.п.).</w:t>
+      </w:r>
+    </w:p>
+    <w:p>
+      <w:pPr>
+        <w:spacing w:line="360" w:lineRule="auto"/>
+      </w:pPr>
+      <w:r>
+        <w:t>Вторая группа – приказы, оперативно регулирующие выполнение трудовой функции работником и имеющие срок хранения 5 лет:</w:t>
+      </w:r>
+    </w:p>
+    <w:p>
+      <w:pPr>
+        <w:numPr>
+          <w:ilvl w:val="3"/>
+          <w:numId w:val="20"/>
+        </w:numPr>
+        <w:spacing w:line="360" w:lineRule="auto"/>
+      </w:pPr>
+      <w:r>
+        <w:t>о предоставлении отпуска;</w:t>
+      </w:r>
+    </w:p>
+    <w:p>
+      <w:pPr>
+        <w:numPr>
+          <w:ilvl w:val="3"/>
+          <w:numId w:val="20"/>
+        </w:numPr>
+        <w:spacing w:line="360" w:lineRule="auto"/>
+      </w:pPr>
+      <w:r>
+        <w:t>о направлении в командировку (краткосрочную);</w:t>
+      </w:r>
+    </w:p>
+    <w:p>
+      <w:pPr>
+        <w:numPr>
+          <w:ilvl w:val="3"/>
+          <w:numId w:val="20"/>
+        </w:numPr>
+        <w:spacing w:line="360" w:lineRule="auto"/>
+      </w:pPr>
+      <w:r>
+        <w:t>о применении дисциплинарного взыскания (замечание, выговор и т.п.);</w:t>
+      </w:r>
+    </w:p>
+    <w:p>
+      <w:pPr>
+        <w:numPr>
+          <w:ilvl w:val="3"/>
+          <w:numId w:val="20"/>
+        </w:numPr>
+        <w:spacing w:line="360" w:lineRule="auto"/>
+      </w:pPr>
+      <w:r>
+        <w:t>о направлении на обучение (семинар) в рамках профессиональной подготовки, переподготовки и повышения квалификации.</w:t>
+      </w:r>
+    </w:p>
+    <w:p>
+      <w:pPr>
+        <w:spacing w:line="360" w:lineRule="auto"/>
+      </w:pPr>
+      <w:r>
+        <w:t xml:space="preserve">Учетная политики предприятия предназначена для настройки общих параметров предприятия, определяющих его учетную политику. </w:t>
+      </w:r>
+      <w:r>
+        <w:t xml:space="preserve">В соответствии со статьей 8 федерального закона от 06.12.2011 №402-ФЗ (ред. от 26.07.2019) "О бухгалтерском учете" (с изм. и доп., вступ. в силу с 01.01.2020) представляет собой совокупность способов ведения экономическим </w:t>
+      </w:r>
+      <w:r>
+        <w:t xml:space="preserve">субъектов бухгалтерского учета, включающих первичное наблюдение, стоимостное измерение, текущую группировку и итоговое обобщение фактов хозяйственной деятельности. </w:t>
+      </w:r>
+    </w:p>
+    <w:p>
+      <w:pPr>
+        <w:spacing w:line="360" w:lineRule="auto"/>
+      </w:pPr>
       <w:r>
         <w:t>Экономический субъект самостоятельно формирует свою учетную политику, руководствуясь законодательством Российской Федерации о бухгалтерском учете, федеральными и отраслевыми стандартами.</w:t>
       </w:r>
@@ -585,6 +892,7 @@
     <w:p>
       <w:pPr>
         <w:pStyle w:val="a8"/>
+        <w:spacing w:line="360" w:lineRule="auto"/>
         <w:rPr>
           <w:sz w:val="24"/>
           <w:szCs w:val="24"/>
@@ -654,6 +962,7 @@
           <w:ilvl w:val="3"/>
           <w:numId w:val="17"/>
         </w:numPr>
+        <w:spacing w:line="360" w:lineRule="auto"/>
         <w:rPr>
           <w:sz w:val="24"/>
           <w:szCs w:val="24"/>
@@ -664,21 +973,8 @@
           <w:sz w:val="24"/>
           <w:szCs w:val="24"/>
         </w:rPr>
-        <w:t>Правила внутреннего трудового распорядка - локальный нормативный акт, регламентирующий в соответствии с</w:t>
-      </w:r>
-      <w:r>
-        <w:rPr>
-          <w:sz w:val="24"/>
-          <w:szCs w:val="24"/>
-        </w:rPr>
-        <w:t>о статьей 189</w:t>
-      </w:r>
-      <w:r>
-        <w:rPr>
-          <w:sz w:val="24"/>
-          <w:szCs w:val="24"/>
-        </w:rPr>
-        <w:t xml:space="preserve"> ТК РФ и иными федеральными законами порядок приема и увольнения работников, основные права, обязанности и ответственность сторон трудового договора, режим работы, время отдыха, применяемые к работникам меры поощрения и взыскания, а также иные вопросы регулирования трудовых отношений у данного работодателя.</w:t>
+        <w:lastRenderedPageBreak/>
+        <w:t>Правила внутреннего трудового распорядка - локальный нормативный акт, регламентирующий в соответствии со статьей 189 ТК РФ и иными федеральными законами порядок приема и увольнения работников, основные права, обязанности и ответственность сторон трудового договора, режим работы, время отдыха, применяемые к работникам меры поощрения и взыскания, а также иные вопросы регулирования трудовых отношений у данного работодателя.</w:t>
       </w:r>
     </w:p>
     <w:p>
@@ -688,6 +984,7 @@
           <w:ilvl w:val="3"/>
           <w:numId w:val="17"/>
         </w:numPr>
+        <w:spacing w:line="360" w:lineRule="auto"/>
         <w:rPr>
           <w:sz w:val="24"/>
           <w:szCs w:val="24"/>
@@ -698,14 +995,7 @@
           <w:sz w:val="24"/>
           <w:szCs w:val="24"/>
         </w:rPr>
-        <w:t>Штатное расписание</w:t>
-      </w:r>
-      <w:r>
-        <w:rPr>
-          <w:sz w:val="24"/>
-          <w:szCs w:val="24"/>
-        </w:rPr>
-        <w:t xml:space="preserve"> (ст. 15 и ст. 57 ТК РФ).</w:t>
+        <w:t>Штатное расписание (ст. 15 и ст. 57 ТК РФ).</w:t>
       </w:r>
     </w:p>
     <w:p>
@@ -715,6 +1005,7 @@
           <w:ilvl w:val="3"/>
           <w:numId w:val="17"/>
         </w:numPr>
+        <w:spacing w:line="360" w:lineRule="auto"/>
         <w:rPr>
           <w:sz w:val="24"/>
           <w:szCs w:val="24"/>
@@ -725,14 +1016,7 @@
           <w:sz w:val="24"/>
           <w:szCs w:val="24"/>
         </w:rPr>
-        <w:t>Правила и инструкции по охране труда работников</w:t>
-      </w:r>
-      <w:r>
-        <w:rPr>
-          <w:sz w:val="24"/>
-          <w:szCs w:val="24"/>
-        </w:rPr>
-        <w:t xml:space="preserve"> (ст. 212 ТК РФ)</w:t>
+        <w:t>Правила и инструкции по охране труда работников (ст. 212 ТК РФ)</w:t>
       </w:r>
     </w:p>
     <w:p>
@@ -741,6 +1025,7 @@
           <w:ilvl w:val="3"/>
           <w:numId w:val="17"/>
         </w:numPr>
+        <w:spacing w:line="360" w:lineRule="auto"/>
       </w:pPr>
       <w:r>
         <w:t>Должностные инструкции (письмо Роструда от 09.08.2007 № 3042-6-0) — документ нужен, если трудовые функции не прописаны в трудовых договорах.</w:t>
@@ -752,327 +1037,374 @@
           <w:ilvl w:val="3"/>
           <w:numId w:val="17"/>
         </w:numPr>
-      </w:pPr>
-      <w:r>
-        <w:t xml:space="preserve">График отпусков - </w:t>
-      </w:r>
-      <w:r>
-        <w:t>это локально-нормативный документ, определяющий очередност</w:t>
-      </w:r>
-      <w:r>
-        <w:t>ь предоставления ежегодных опла</w:t>
-      </w:r>
-      <w:r>
-        <w:t>чиваемых отпусков. График отпусков обязателен как для работодателя, так и для работника (ст. 123 ТК РФ).</w:t>
-      </w:r>
-    </w:p>
-    <w:p>
+        <w:spacing w:line="360" w:lineRule="auto"/>
+      </w:pPr>
+      <w:r>
+        <w:t>График отпусков - это локально-нормативный документ, определяющий очередность предоставления ежегодных оплачиваемых отпусков. График отпусков обязателен как для работодателя, так и для работника (ст. 123 ТК РФ).</w:t>
+      </w:r>
+    </w:p>
+    <w:p>
+      <w:pPr>
+        <w:spacing w:line="360" w:lineRule="auto"/>
+      </w:pPr>
       <w:commentRangeStart w:id="15"/>
       <w:r>
         <w:t>В обязанности работодателя входит ведение учета времени, фактически отработанного каждым работником (ст. 91 ТК РФ). Для этой цели используется табель учета рабочего времени.</w:t>
       </w:r>
     </w:p>
     <w:p>
-      <w:r>
-        <w:lastRenderedPageBreak/>
+      <w:pPr>
+        <w:spacing w:line="360" w:lineRule="auto"/>
+      </w:pPr>
+      <w:r>
         <w:t>По общему правилу табель подписывается лицом, ответственным за его ведение, руководителем структурного подразделения, работником кадровой службы. После подписания табель передается в бухгалтерию.</w:t>
       </w:r>
     </w:p>
     <w:p>
+      <w:pPr>
+        <w:spacing w:line="360" w:lineRule="auto"/>
+      </w:pPr>
       <w:r>
         <w:t>Некоторые отметки в табеле ставятся при наличии подтверждающих документов. Например, отметка о причинах неявки на работу может быть поставлена при наличии листка нетрудоспособности, отметка о работе за пределами нормальной продолжительности рабочего времени – при наличии письменного согласия работника на сверхурочную работу в случаях, установленных законодательством, и т.д.</w:t>
       </w:r>
     </w:p>
     <w:p>
+      <w:pPr>
+        <w:spacing w:line="360" w:lineRule="auto"/>
+      </w:pPr>
       <w:r>
         <w:t>Время в табеле рабочего времени отражается в часах, минутах.</w:t>
       </w:r>
     </w:p>
     <w:p>
+      <w:pPr>
+        <w:spacing w:line="360" w:lineRule="auto"/>
+      </w:pPr>
       <w:r>
         <w:t>Затраты рабочего времени фиксируются в табеле или методом сплошной регистрации явок/неявок на работу, или путем регистрации только отклонений (к примеру, опозданий, сверхурочных часов и т.д.).</w:t>
       </w:r>
     </w:p>
     <w:p>
+      <w:pPr>
+        <w:spacing w:line="360" w:lineRule="auto"/>
+      </w:pPr>
       <w:r>
         <w:t>При отражении в табеле неявок на работу, учитываемых в днях (отпуск, дни болезни, командировки и т.д.), в верхней строке в соответствующих графах проставляются только коды, а нижние строки этих граф заполнять не нужно.</w:t>
       </w:r>
       <w:commentRangeEnd w:id="15"/>
-      <w:r>
-        <w:rPr>
-          <w:rStyle w:val="aa"/>
-        </w:rPr>
-        <w:commentReference w:id="15"/>
-      </w:r>
-    </w:p>
-    <w:p>
-      <w:commentRangeStart w:id="16"/>
-      <w:r>
-        <w:t>Приказ по личному составу — это распоряжение руководства предприятия, в котором фиксируется один из рабочих моментов, касающихся персонала. Прием на работу и увольнение, командировка и перевод в другую местность — все это должно найти отражение в конкретных документах, подписанных руководителем организации.</w:t>
-      </w:r>
-    </w:p>
-    <w:p>
-      <w:r>
-        <w:t>Приказ по личному составу входит в группу распорядительных актов руководства предприятия. Это один из основных документов при формировании взаимоотношений работодателя и работника; приказ фиксирует их возникновение или прекращение, изменение.</w:t>
-      </w:r>
-      <w:commentRangeEnd w:id="16"/>
-      <w:r>
-        <w:rPr>
-          <w:rStyle w:val="aa"/>
-        </w:rPr>
-        <w:commentReference w:id="16"/>
-      </w:r>
-    </w:p>
-    <w:p>
-      <w:commentRangeStart w:id="17"/>
-      <w:r>
-        <w:t>Личная карточка работника – это документ, который заводит кадровая служба на каждого сотрудника при его трудоустройстве.</w:t>
-      </w:r>
-      <w:r>
-        <w:t xml:space="preserve"> </w:t>
-      </w:r>
-      <w:r>
-        <w:t xml:space="preserve">Личная </w:t>
-      </w:r>
-      <w:r>
-        <w:t>карточка необходима</w:t>
-      </w:r>
-      <w:r>
-        <w:t xml:space="preserve"> для ведения учета труда персонала в организации.</w:t>
-      </w:r>
-      <w:r>
-        <w:t xml:space="preserve"> </w:t>
-      </w:r>
-      <w:r>
-        <w:t xml:space="preserve">Личная </w:t>
-      </w:r>
-      <w:r>
-        <w:t>карточка оформляется</w:t>
-      </w:r>
-      <w:r>
-        <w:t xml:space="preserve"> работником кадровой службы на всех лиц, принимаемых на работу по трудовому договору, и ведется на протяжении всего периода их работы у конкретного работодателя.</w:t>
-      </w:r>
-      <w:r>
-        <w:t xml:space="preserve"> </w:t>
-      </w:r>
-      <w:r>
-        <w:t>При оформлении на работу работника, используется унифицированная форма N Т-2 "Личная карточка работника".</w:t>
-      </w:r>
-    </w:p>
-    <w:p>
-      <w:r>
-        <w:t>Личная карточка работника заполняется работником кадровой службы на основании следующих документов:</w:t>
-      </w:r>
-    </w:p>
-    <w:p>
-      <w:r>
-        <w:t xml:space="preserve">- </w:t>
-      </w:r>
-      <w:r>
-        <w:t>приказа (распоряжения) о приеме на работу;</w:t>
-      </w:r>
-    </w:p>
-    <w:p>
-      <w:r>
-        <w:t xml:space="preserve">- </w:t>
-      </w:r>
-      <w:r>
-        <w:t>паспорта или иного документа, удостоверяющего личность;</w:t>
-      </w:r>
-    </w:p>
-    <w:p>
-      <w:r>
-        <w:t xml:space="preserve">- </w:t>
-      </w:r>
-      <w:r>
-        <w:t>трудовой книжки или документа, подтверждающего трудовой стаж;</w:t>
-      </w:r>
-    </w:p>
-    <w:p>
-      <w:r>
-        <w:t xml:space="preserve">- </w:t>
-      </w:r>
-      <w:r>
-        <w:t>страхового свидетельства обязательного пенсионного страхования;</w:t>
-      </w:r>
-    </w:p>
-    <w:p>
-      <w:r>
-        <w:t xml:space="preserve">- </w:t>
-      </w:r>
-      <w:r>
-        <w:t>документов воинского учета (для военнообязанных и лиц, подлежащих призыву на военную службу);</w:t>
-      </w:r>
-    </w:p>
-    <w:p>
-      <w:r>
-        <w:t xml:space="preserve">- </w:t>
-      </w:r>
-      <w:r>
-        <w:t>документа об образовании, о квалификации или наличии специальных знаний (при поступлении на работу, требующую специальных знаний или специальной подготовки).</w:t>
-      </w:r>
-    </w:p>
-    <w:p>
-      <w:r>
-        <w:t xml:space="preserve">Приказ об увольнении </w:t>
-      </w:r>
-      <w:r>
-        <w:t>(</w:t>
-      </w:r>
-      <w:r>
-        <w:t>Приказ (распоряжение) о прекращении (расторжении) трудового договора с работником (увольнении) (форма Т-8)</w:t>
-      </w:r>
-      <w:r>
-        <w:t xml:space="preserve"> ) </w:t>
-      </w:r>
-      <w:r>
-        <w:t>применяется для оформления и учета увольнения работников. Он составляется сотрудником кадровой службы, подписывается руководителем организации или уполномоченным им на эт</w:t>
-      </w:r>
-      <w:r>
-        <w:t>о лицом, объявляется работнику</w:t>
-      </w:r>
-      <w:bookmarkStart w:id="18" w:name="_GoBack"/>
-      <w:bookmarkEnd w:id="18"/>
-      <w:r>
-        <w:t xml:space="preserve"> под расписку в порядке, установленном законодательством Российской Федерации.</w:t>
-      </w:r>
-    </w:p>
-    <w:p>
-      <w:commentRangeStart w:id="19"/>
-      <w:r>
-        <w:t>На основании распоряжения о расторжении трудового договора с работником (увольнении) делается запись в личной карточке (форма N Т-2 или N Т-2ГС (МС), лицевом счете (форма N Т-54 или N Т-54а), трудовой книжке, производится расчет с работником по форме N Т-61 "Записка-расчет при прекращении (расторжении) трудового договора с работником (увольнении)".</w:t>
-      </w:r>
-      <w:commentRangeEnd w:id="19"/>
-      <w:r>
-        <w:rPr>
-          <w:rStyle w:val="aa"/>
-        </w:rPr>
-        <w:commentReference w:id="19"/>
-      </w:r>
-    </w:p>
-    <w:p>
-      <w:r>
-        <w:lastRenderedPageBreak/>
-        <w:t>При этом коммерческие организации вправе использовать самостоятельно разработанную форму личной карточки, которую должен утвердить руководитель организации.</w:t>
-      </w:r>
-      <w:r>
-        <w:t xml:space="preserve"> </w:t>
-      </w:r>
-      <w:r>
-        <w:t>В личной карточке собирается вся информация о работнике, которая необходима работодателю.</w:t>
-      </w:r>
-      <w:commentRangeEnd w:id="17"/>
-      <w:r>
-        <w:rPr>
-          <w:rStyle w:val="aa"/>
-        </w:rPr>
-        <w:commentReference w:id="17"/>
-      </w:r>
-    </w:p>
-    <w:p>
-      <w:r>
-        <w:t>Настройки учетной политики предприятия для модуля "Управлени</w:t>
-      </w:r>
-      <w:r>
-        <w:t>е персоналом" заполняются на за</w:t>
-      </w:r>
-      <w:r>
-        <w:t>кладке "Персонал" в бланке редакторе "Настройка учетной полит</w:t>
-      </w:r>
-      <w:r>
-        <w:t>ики предприятия". Страница "Пер</w:t>
-      </w:r>
-      <w:r>
-        <w:t>сонал" бланка “Учетная политика предприятия” предназначена для настройки общих параметров расчета заработной платы персонала, персонифицированного учета и формирования отче</w:t>
-      </w:r>
-      <w:r>
-        <w:t>тных до</w:t>
-      </w:r>
-      <w:r>
-        <w:t xml:space="preserve">кументов для </w:t>
-      </w:r>
-      <w:r>
-        <w:t>государственной налоговой инспекции.</w:t>
-      </w:r>
-      <w:r>
-        <w:t xml:space="preserve"> </w:t>
-      </w:r>
-      <w:r>
-        <w:t>Закладка Персонал содержит четыре закладки: Общее, ставки, Счета учета, Кадры, Зарплата Стандарт.</w:t>
-      </w:r>
-      <w:r>
-        <w:rPr>
-          <w:rStyle w:val="aa"/>
-        </w:rPr>
-        <w:commentReference w:id="20"/>
-      </w:r>
-    </w:p>
-    <w:p>
-      <w:r>
-        <w:t xml:space="preserve">Таким образом при </w:t>
-      </w:r>
-      <w:r>
-        <w:t>разработке системы необходимо учесть контроль корректного взаимодействия между создаваемыми</w:t>
-      </w:r>
-      <w:r>
-        <w:t xml:space="preserve"> кадровыми документами, а также их автоматическое заполнение. </w:t>
-      </w:r>
-    </w:p>
-    <w:p/>
-    <w:p>
-      <w:r>
-        <w:t xml:space="preserve">3. Перечень задач, подлежащих решению в процессе разработки: </w:t>
-      </w:r>
-    </w:p>
-    <w:p>
-      <w:r>
-        <w:t>Разработка структуры справочников, предназначенных для формирования создаваемых унифицированных форм первичной учетной документации по учету труда и его оплаты в соответствии с указанным выше Постановлением;</w:t>
-      </w:r>
-    </w:p>
-    <w:p>
-      <w:r>
-        <w:t>Проектирование принципов взаимодействия между созданными кадровыми документами;</w:t>
-      </w:r>
-    </w:p>
-    <w:p>
-      <w:r>
-        <w:t>Реализация возможности автоматического заполнения созданных кадровых документов;</w:t>
-      </w:r>
-    </w:p>
-    <w:p>
-      <w:r>
-        <w:t xml:space="preserve">Осуществление доработок </w:t>
-      </w:r>
-      <w:commentRangeStart w:id="21"/>
-      <w:r>
-        <w:t xml:space="preserve">существующего интерфейса </w:t>
-      </w:r>
-      <w:commentRangeEnd w:id="21"/>
       <w:r>
         <w:rPr>
           <w:rStyle w:val="aa"/>
           <w:sz w:val="24"/>
           <w:szCs w:val="24"/>
         </w:rPr>
+        <w:commentReference w:id="15"/>
+      </w:r>
+    </w:p>
+    <w:p>
+      <w:pPr>
+        <w:spacing w:line="360" w:lineRule="auto"/>
+      </w:pPr>
+      <w:commentRangeStart w:id="16"/>
+      <w:r>
+        <w:t xml:space="preserve">Приказ по личному составу — это распоряжение руководства предприятия, в котором фиксируется один из рабочих моментов, касающихся персонала. Прием на работу </w:t>
+      </w:r>
+      <w:r>
+        <w:lastRenderedPageBreak/>
+        <w:t>и увольнение, командировка и перевод в другую местность — все это должно найти отражение в конкретных документах, подписанных руководителем организации.</w:t>
+      </w:r>
+    </w:p>
+    <w:p>
+      <w:pPr>
+        <w:spacing w:line="360" w:lineRule="auto"/>
+      </w:pPr>
+      <w:r>
+        <w:t>Приказ по личному составу входит в группу распорядительных актов руководства предприятия. Это один из основных документов при формировании взаимоотношений работодателя и работника; приказ фиксирует их возникновение или прекращение, изменение.</w:t>
+      </w:r>
+      <w:commentRangeEnd w:id="16"/>
+      <w:r>
+        <w:rPr>
+          <w:rStyle w:val="aa"/>
+          <w:sz w:val="24"/>
+          <w:szCs w:val="24"/>
+        </w:rPr>
+        <w:commentReference w:id="16"/>
+      </w:r>
+    </w:p>
+    <w:p>
+      <w:pPr>
+        <w:spacing w:line="360" w:lineRule="auto"/>
+      </w:pPr>
+      <w:commentRangeStart w:id="17"/>
+      <w:r>
+        <w:t xml:space="preserve">Личная карточка </w:t>
+      </w:r>
+      <w:r>
+        <w:t>сотрудника</w:t>
+      </w:r>
+      <w:r>
+        <w:t xml:space="preserve"> – это документ, который заводит кадровая служба на каждого сотрудника при его трудоустройстве. Личная карточка необходима для ведения учета труда персонала в организации. Личная карточка оформляется работником кадровой службы на всех лиц, принимаемых на работу по трудовому договору, и ведется на протяжении всего периода их работы у конкретного работодателя. </w:t>
+      </w:r>
+      <w:r>
+        <w:t>Документом первичного учета сведений о действующем и уволенном персонале пред</w:t>
+      </w:r>
+      <w:r>
+        <w:t>приятия является «Ли</w:t>
+      </w:r>
+      <w:r>
+        <w:t>чная карточка работника по форме Т-2</w:t>
+      </w:r>
+      <w:r>
+        <w:t xml:space="preserve">». Карточка </w:t>
+      </w:r>
+      <w:r>
+        <w:t>представляет собой документ, состоящий из одиннадцати разделов, из которых заполнение первого, второго и третьего происходит при приеме на работу. Остальные разделы заполняются в процессе трудовой деятельности работни-ка на основании представленных при трудоустройстве и составленных в процессе работы сотрудника документов.</w:t>
+      </w:r>
+    </w:p>
+    <w:p>
+      <w:pPr>
+        <w:spacing w:line="360" w:lineRule="auto"/>
+      </w:pPr>
+      <w:r>
+        <w:t>Личная карточка работника заполняется работником кадровой службы на основании следующих документов:</w:t>
+      </w:r>
+    </w:p>
+    <w:p>
+      <w:pPr>
+        <w:spacing w:line="360" w:lineRule="auto"/>
+      </w:pPr>
+      <w:r>
+        <w:t>- приказа (распоряжения) о приеме на работу;</w:t>
+      </w:r>
+    </w:p>
+    <w:p>
+      <w:pPr>
+        <w:spacing w:line="360" w:lineRule="auto"/>
+      </w:pPr>
+      <w:r>
+        <w:t>- паспорта или иного документа, удостоверяющего личность;</w:t>
+      </w:r>
+    </w:p>
+    <w:p>
+      <w:pPr>
+        <w:spacing w:line="360" w:lineRule="auto"/>
+      </w:pPr>
+      <w:r>
+        <w:t>- трудовой книжки или документа, подтверждающего трудовой стаж;</w:t>
+      </w:r>
+    </w:p>
+    <w:p>
+      <w:pPr>
+        <w:spacing w:line="360" w:lineRule="auto"/>
+      </w:pPr>
+      <w:r>
+        <w:t>- страхового свидетельства обязательного пенсионного страхования;</w:t>
+      </w:r>
+    </w:p>
+    <w:p>
+      <w:pPr>
+        <w:spacing w:line="360" w:lineRule="auto"/>
+      </w:pPr>
+      <w:r>
+        <w:t>- документов воинского учета (для военнообязанных и лиц, подлежащих призыву на военную службу);</w:t>
+      </w:r>
+    </w:p>
+    <w:p>
+      <w:pPr>
+        <w:spacing w:line="360" w:lineRule="auto"/>
+      </w:pPr>
+      <w:r>
+        <w:t>- документа об образовании, о квалификации или наличии специальных знаний (при поступлении на работу, требующую специальных знаний или специальной подготовки).</w:t>
+      </w:r>
+    </w:p>
+    <w:p>
+      <w:pPr>
+        <w:spacing w:line="360" w:lineRule="auto"/>
+      </w:pPr>
+      <w:r>
+        <w:t xml:space="preserve">При приеме физического лица на работу в любую организацию с ним заключается трудовой договор. </w:t>
+      </w:r>
+      <w:r>
+        <w:t xml:space="preserve">В соответствии с статье 56 ТК РФ под трудовым договором понимается </w:t>
+      </w:r>
+      <w:r>
+        <w:t xml:space="preserve">соглашение между работодателем и работником, в соответствии с которым работник обязуется лично выполнять определенную договором трудовую функцию и подчиняться действующим в организации правилам внутреннего трудового распорядка, а работодатель обязуется предоставить работнику обусловленную договором работу, своевременно и в полном объеме оплачивать труд работника и обеспечивать условия труда в соответствии с действующим законодательством, индивидуальным и коллективным договорами </w:t>
+      </w:r>
+    </w:p>
+    <w:p>
+      <w:pPr>
+        <w:spacing w:line="360" w:lineRule="auto"/>
+      </w:pPr>
+      <w:r>
+        <w:lastRenderedPageBreak/>
+        <w:t xml:space="preserve">Приказ об увольнении </w:t>
+      </w:r>
+      <w:r>
+        <w:t xml:space="preserve">(Приказ (распоряжение) о прекращении (расторжении) трудового договора с работником (увольнении) (форма Т-8) ) </w:t>
+      </w:r>
+      <w:r>
+        <w:t>применяется для оформления и учета увольнения работников. Он составляется сотрудником кадровой службы, подписывается руководителем организации или уполномоченным им на эт</w:t>
+      </w:r>
+      <w:r>
+        <w:t>о лицом, объявляется работнику</w:t>
+      </w:r>
+      <w:r>
+        <w:t xml:space="preserve"> под расписку в порядке, установленном законодательством Российской Федерации.</w:t>
+      </w:r>
+    </w:p>
+    <w:p>
+      <w:pPr>
+        <w:spacing w:line="360" w:lineRule="auto"/>
+      </w:pPr>
+      <w:commentRangeStart w:id="18"/>
+      <w:r>
+        <w:t>На основании распоряжения о расторжении трудового договора с работником (увольнении) делается запись в личной карточке (форма N Т-2 или N Т-2ГС (МС), лицевом счете (форма N Т-54 или N Т-54а), трудовой книжке, производится расчет с работником по форме N Т-61 "Записка-расчет при прекращении (расторжении) трудового договора с работником (увольнении)".</w:t>
+      </w:r>
+      <w:commentRangeEnd w:id="18"/>
+      <w:r>
+        <w:rPr>
+          <w:rStyle w:val="aa"/>
+          <w:sz w:val="24"/>
+          <w:szCs w:val="24"/>
+        </w:rPr>
+        <w:commentReference w:id="18"/>
+      </w:r>
+    </w:p>
+    <w:p>
+      <w:pPr>
+        <w:spacing w:line="360" w:lineRule="auto"/>
+      </w:pPr>
+      <w:r>
+        <w:t>При этом коммерческие организации вправе использовать самостоятельно разработанную форму личной карточки, которую должен утвердить руководитель организации.</w:t>
+      </w:r>
+      <w:r>
+        <w:t xml:space="preserve"> </w:t>
+      </w:r>
+      <w:r>
+        <w:t>В личной карточке собирается вся информация о работнике, которая необходима работодателю.</w:t>
+      </w:r>
+      <w:commentRangeEnd w:id="17"/>
+      <w:r>
+        <w:rPr>
+          <w:rStyle w:val="aa"/>
+          <w:sz w:val="24"/>
+          <w:szCs w:val="24"/>
+        </w:rPr>
+        <w:commentReference w:id="17"/>
+      </w:r>
+    </w:p>
+    <w:p>
+      <w:pPr>
+        <w:spacing w:line="360" w:lineRule="auto"/>
+      </w:pPr>
+      <w:r>
+        <w:t>Настройки учетной политики предприятия для модуля "Управление персоналом" заполняются на закладке "Персонал" в бланке редакторе "Настройка учетной политики предприятия". Страница "Персонал" бланка “Учетная политика предприятия” предназначена для настройки общих параметров расчета заработной платы персонала, персонифицированного учета и формирования отчетных документов для государственной налоговой инспекции. Закладка Персонал содержит четыре закладки: Общее, ставки, Счета учета, Кадры, Зарплата Стандарт.</w:t>
+      </w:r>
+      <w:r>
+        <w:rPr>
+          <w:rStyle w:val="aa"/>
+          <w:sz w:val="24"/>
+          <w:szCs w:val="24"/>
+        </w:rPr>
+        <w:commentReference w:id="20"/>
+      </w:r>
+    </w:p>
+    <w:p>
+      <w:pPr>
+        <w:spacing w:line="360" w:lineRule="auto"/>
+      </w:pPr>
+      <w:r>
+        <w:t xml:space="preserve">Таким образом при разработке системы необходимо учесть контроль корректного взаимодействия между создаваемыми кадровыми документами, а также их автоматическое заполнение. </w:t>
+      </w:r>
+    </w:p>
+    <w:p>
+      <w:pPr>
+        <w:spacing w:line="360" w:lineRule="auto"/>
+      </w:pPr>
+    </w:p>
+    <w:p>
+      <w:pPr>
+        <w:spacing w:line="360" w:lineRule="auto"/>
+      </w:pPr>
+      <w:r>
+        <w:t xml:space="preserve">3. Перечень задач, подлежащих решению в процессе разработки: </w:t>
+      </w:r>
+    </w:p>
+    <w:p>
+      <w:pPr>
+        <w:spacing w:line="360" w:lineRule="auto"/>
+      </w:pPr>
+      <w:r>
+        <w:t>Разработка структуры справочников, предназначенных для формирования создаваемых унифицированных форм первичной учетной документации по учету труда и его оплаты в соответствии с указанным выше Постановлением;</w:t>
+      </w:r>
+    </w:p>
+    <w:p>
+      <w:pPr>
+        <w:spacing w:line="360" w:lineRule="auto"/>
+      </w:pPr>
+      <w:r>
+        <w:t>Проектирование принципов взаимодействия между созданными кадровыми документами;</w:t>
+      </w:r>
+    </w:p>
+    <w:p>
+      <w:pPr>
+        <w:spacing w:line="360" w:lineRule="auto"/>
+      </w:pPr>
+      <w:r>
+        <w:t>Реализация возможности автоматического заполнения созданных кадровых документов;</w:t>
+      </w:r>
+    </w:p>
+    <w:p>
+      <w:pPr>
+        <w:spacing w:line="360" w:lineRule="auto"/>
+      </w:pPr>
+      <w:r>
+        <w:lastRenderedPageBreak/>
+        <w:t xml:space="preserve">Осуществление доработок </w:t>
+      </w:r>
+      <w:commentRangeStart w:id="21"/>
+      <w:r>
+        <w:t xml:space="preserve">существующего интерфейса </w:t>
+      </w:r>
+      <w:commentRangeEnd w:id="21"/>
+      <w:r>
+        <w:rPr>
+          <w:rStyle w:val="aa"/>
+          <w:sz w:val="24"/>
+          <w:szCs w:val="24"/>
+        </w:rPr>
         <w:commentReference w:id="21"/>
       </w:r>
       <w:r>
         <w:t xml:space="preserve">созданной информационной системы Turbo ERP (например, доработка Карточки сотрудника в соответствии с параметрами и требованиями системы ТУРБО). </w:t>
       </w:r>
     </w:p>
-    <w:p/>
-    <w:p>
+    <w:p>
+      <w:pPr>
+        <w:spacing w:line="360" w:lineRule="auto"/>
+      </w:pPr>
+    </w:p>
+    <w:p>
+      <w:pPr>
+        <w:spacing w:line="360" w:lineRule="auto"/>
+      </w:pPr>
       <w:r>
         <w:br w:type="page"/>
       </w:r>
     </w:p>
     <w:p>
+      <w:pPr>
+        <w:spacing w:line="360" w:lineRule="auto"/>
+      </w:pPr>
       <w:r>
         <w:lastRenderedPageBreak/>
         <w:t xml:space="preserve">4. Анализ существующих аналогов: </w:t>
       </w:r>
     </w:p>
     <w:p>
+      <w:pPr>
+        <w:spacing w:line="360" w:lineRule="auto"/>
+      </w:pPr>
       <w:commentRangeStart w:id="22"/>
       <w:r>
         <w:rPr>
@@ -1092,6 +1424,9 @@
       </w:r>
     </w:p>
     <w:p>
+      <w:pPr>
+        <w:spacing w:line="360" w:lineRule="auto"/>
+      </w:pPr>
       <w:r>
         <w:rPr>
           <w:noProof/>
@@ -1149,6 +1484,7 @@
     </w:p>
     <w:p>
       <w:pPr>
+        <w:spacing w:line="360" w:lineRule="auto"/>
         <w:rPr>
           <w:lang w:val="en-US"/>
         </w:rPr>
@@ -1162,6 +1498,7 @@
     </w:p>
     <w:p>
       <w:pPr>
+        <w:spacing w:line="360" w:lineRule="auto"/>
         <w:rPr>
           <w:lang w:val="en-US"/>
         </w:rPr>
@@ -1171,21 +1508,33 @@
       </w:r>
     </w:p>
     <w:p>
+      <w:pPr>
+        <w:spacing w:line="360" w:lineRule="auto"/>
+      </w:pPr>
       <w:r>
         <w:t>Есть возможность разработки последовательных, стандартизированных кадровых процессов, ориентированных на весь персонал и повышающие их вовлеченность;</w:t>
       </w:r>
     </w:p>
     <w:p>
+      <w:pPr>
+        <w:spacing w:line="360" w:lineRule="auto"/>
+      </w:pPr>
       <w:r>
         <w:t>Отслеживание ключевых показателей эффективности персонала;</w:t>
       </w:r>
     </w:p>
     <w:p>
+      <w:pPr>
+        <w:spacing w:line="360" w:lineRule="auto"/>
+      </w:pPr>
       <w:r>
         <w:t>Недостатки:</w:t>
       </w:r>
     </w:p>
     <w:p>
+      <w:pPr>
+        <w:spacing w:line="360" w:lineRule="auto"/>
+      </w:pPr>
       <w:r>
         <w:t xml:space="preserve">Сложность внедрения системы, поскольку </w:t>
       </w:r>
@@ -1217,13 +1566,23 @@
         <w:t xml:space="preserve"> ERP. Полное внедрение может занимать от четырёх до шести лет. </w:t>
       </w:r>
     </w:p>
-    <w:p/>
-    <w:p>
+    <w:p>
+      <w:pPr>
+        <w:spacing w:line="360" w:lineRule="auto"/>
+      </w:pPr>
+    </w:p>
+    <w:p>
+      <w:pPr>
+        <w:spacing w:line="360" w:lineRule="auto"/>
+      </w:pPr>
       <w:r>
         <w:t>Турбо9 Кадры</w:t>
       </w:r>
     </w:p>
     <w:p>
+      <w:pPr>
+        <w:spacing w:line="360" w:lineRule="auto"/>
+      </w:pPr>
       <w:r>
         <w:rPr>
           <w:noProof/>
@@ -1280,12 +1639,16 @@
       </w:r>
     </w:p>
     <w:p>
+      <w:pPr>
+        <w:spacing w:line="360" w:lineRule="auto"/>
+      </w:pPr>
       <w:r>
         <w:t>Пример интерфейса ТУРБО9</w:t>
       </w:r>
     </w:p>
     <w:p>
       <w:pPr>
+        <w:spacing w:line="360" w:lineRule="auto"/>
         <w:rPr>
           <w:lang w:val="en-US"/>
         </w:rPr>
@@ -1295,32 +1658,55 @@
       </w:r>
     </w:p>
     <w:p>
+      <w:pPr>
+        <w:spacing w:line="360" w:lineRule="auto"/>
+      </w:pPr>
       <w:r>
         <w:t>Предназначена для автоматизации ведения персонального кадрового учета сотрудников в компании;</w:t>
       </w:r>
     </w:p>
     <w:p>
+      <w:pPr>
+        <w:spacing w:line="360" w:lineRule="auto"/>
+      </w:pPr>
       <w:r>
         <w:t xml:space="preserve"> Способна работать как в одной информационной базе с Бухгалтерией, так и как отдельный модуль;</w:t>
       </w:r>
     </w:p>
     <w:p>
+      <w:pPr>
+        <w:spacing w:line="360" w:lineRule="auto"/>
+      </w:pPr>
       <w:r>
         <w:t>Отвечает требованиям Закона об импортозамещении;</w:t>
       </w:r>
     </w:p>
     <w:p>
-      <w:r>
+      <w:pPr>
+        <w:spacing w:line="360" w:lineRule="auto"/>
+      </w:pPr>
+      <w:r>
+        <w:lastRenderedPageBreak/>
         <w:t>Недостатки:</w:t>
       </w:r>
     </w:p>
     <w:p>
+      <w:pPr>
+        <w:spacing w:line="360" w:lineRule="auto"/>
+      </w:pPr>
       <w:r>
         <w:t>Предыдущая разработка компании обладала не интуитивным интерфейсом и не соответствовала новым требованиям ЯП ТУРБО;</w:t>
       </w:r>
     </w:p>
-    <w:p/>
-    <w:p>
+    <w:p>
+      <w:pPr>
+        <w:spacing w:line="360" w:lineRule="auto"/>
+      </w:pPr>
+    </w:p>
+    <w:p>
+      <w:pPr>
+        <w:spacing w:line="360" w:lineRule="auto"/>
+      </w:pPr>
       <w:r>
         <w:t>1С:</w:t>
       </w:r>
@@ -1332,12 +1718,14 @@
       </w:r>
     </w:p>
     <w:p>
+      <w:pPr>
+        <w:spacing w:line="360" w:lineRule="auto"/>
+      </w:pPr>
       <w:r>
         <w:rPr>
           <w:noProof/>
           <w:lang w:eastAsia="ru-RU"/>
         </w:rPr>
-        <w:lastRenderedPageBreak/>
         <w:drawing>
           <wp:inline distT="0" distB="0" distL="0" distR="0" wp14:anchorId="1DEB8B14" wp14:editId="70432D9E">
             <wp:extent cx="5254724" cy="2954820"/>
@@ -1390,6 +1778,7 @@
     </w:p>
     <w:p>
       <w:pPr>
+        <w:spacing w:line="360" w:lineRule="auto"/>
         <w:rPr>
           <w:lang w:val="en-US"/>
         </w:rPr>
@@ -1400,6 +1789,7 @@
     </w:p>
     <w:p>
       <w:pPr>
+        <w:spacing w:line="360" w:lineRule="auto"/>
         <w:rPr>
           <w:lang w:val="en-US"/>
         </w:rPr>
@@ -1409,32 +1799,48 @@
       </w:r>
     </w:p>
     <w:p>
+      <w:pPr>
+        <w:spacing w:line="360" w:lineRule="auto"/>
+      </w:pPr>
       <w:r>
         <w:t>Учет движения кадров и занятости персонала организаций, включая получение унифицированных отчетных форм и внутренней аналитической отчетности;</w:t>
       </w:r>
     </w:p>
     <w:p>
+      <w:pPr>
+        <w:spacing w:line="360" w:lineRule="auto"/>
+      </w:pPr>
       <w:r>
         <w:t>Расчет заработной платы персонала с использованием различных систем оплаты труда: повременной (в том числе тарифной), сдельной и их разновидностей;</w:t>
       </w:r>
     </w:p>
     <w:p>
+      <w:pPr>
+        <w:spacing w:line="360" w:lineRule="auto"/>
+      </w:pPr>
       <w:r>
         <w:t>Недостатки:</w:t>
       </w:r>
     </w:p>
     <w:p>
+      <w:pPr>
+        <w:spacing w:line="360" w:lineRule="auto"/>
+      </w:pPr>
       <w:r>
         <w:t>Система заполняется не последовательно, не подчинена единой логике интерфейса. Значительный разброс в формах заполнения данных и в представлении информации делает невозможным использование системы для неподготовленных пользователей;</w:t>
       </w:r>
     </w:p>
-    <w:p/>
-    <w:p>
-      <w:r>
-        <w:t xml:space="preserve">По </w:t>
-      </w:r>
-      <w:r>
-        <w:t xml:space="preserve">результатам предпроектного обследования было составлено Технического задание. </w:t>
+    <w:p>
+      <w:pPr>
+        <w:spacing w:line="360" w:lineRule="auto"/>
+      </w:pPr>
+    </w:p>
+    <w:p>
+      <w:pPr>
+        <w:spacing w:line="360" w:lineRule="auto"/>
+      </w:pPr>
+      <w:r>
+        <w:t xml:space="preserve">По результатам предпроектного обследования было составлено Технического задание. </w:t>
       </w:r>
     </w:p>
     <w:sectPr>
@@ -1680,7 +2086,7 @@
       </w:r>
     </w:p>
   </w:comment>
-  <w:comment w:id="19" w:author="Курбатова Софья Андреевна" w:date="2021-12-08T00:09:00Z" w:initials="КСА">
+  <w:comment w:id="18" w:author="Курбатова Софья Андреевна" w:date="2021-12-08T00:09:00Z" w:initials="КСА">
     <w:p>
       <w:pPr>
         <w:pStyle w:val="ab"/>
@@ -1710,6 +2116,11 @@
       <w:r>
         <w:t>Про личную карточку</w:t>
       </w:r>
+      <w:r>
+        <w:t xml:space="preserve"> и трудовой договор</w:t>
+      </w:r>
+      <w:bookmarkStart w:id="19" w:name="_GoBack"/>
+      <w:bookmarkEnd w:id="19"/>
     </w:p>
   </w:comment>
   <w:comment w:id="20" w:author="Курбатова Софья Андреевна" w:date="2021-11-24T17:12:00Z" w:initials="КСА">
@@ -1824,6 +2235,32 @@
 
 <file path=word/numbering.xml><?xml version="1.0" encoding="utf-8"?>
 <w:numbering xmlns:wpc="http://schemas.microsoft.com/office/word/2010/wordprocessingCanvas" xmlns:mc="http://schemas.openxmlformats.org/markup-compatibility/2006" xmlns:o="urn:schemas-microsoft-com:office:office" xmlns:r="http://schemas.openxmlformats.org/officeDocument/2006/relationships" xmlns:m="http://schemas.openxmlformats.org/officeDocument/2006/math" xmlns:v="urn:schemas-microsoft-com:vml" xmlns:wp14="http://schemas.microsoft.com/office/word/2010/wordprocessingDrawing" xmlns:wp="http://schemas.openxmlformats.org/drawingml/2006/wordprocessingDrawing" xmlns:w10="urn:schemas-microsoft-com:office:word" xmlns:w="http://schemas.openxmlformats.org/wordprocessingml/2006/main" xmlns:w14="http://schemas.microsoft.com/office/word/2010/wordml" xmlns:w15="http://schemas.microsoft.com/office/word/2012/wordml" xmlns:wpg="http://schemas.microsoft.com/office/word/2010/wordprocessingGroup" xmlns:wpi="http://schemas.microsoft.com/office/word/2010/wordprocessingInk" xmlns:wne="http://schemas.microsoft.com/office/word/2006/wordml" xmlns:wps="http://schemas.microsoft.com/office/word/2010/wordprocessingShape" mc:Ignorable="w14 w15 wp14">
+  <w:numPicBullet w:numPicBulletId="0">
+    <w:pict>
+      <v:shapetype id="_x0000_t75" coordsize="21600,21600" o:spt="75" o:preferrelative="t" path="m@4@5l@4@11@9@11@9@5xe" filled="f" stroked="f">
+        <v:stroke joinstyle="miter"/>
+        <v:formulas>
+          <v:f eqn="if lineDrawn pixelLineWidth 0"/>
+          <v:f eqn="sum @0 1 0"/>
+          <v:f eqn="sum 0 0 @1"/>
+          <v:f eqn="prod @2 1 2"/>
+          <v:f eqn="prod @3 21600 pixelWidth"/>
+          <v:f eqn="prod @3 21600 pixelHeight"/>
+          <v:f eqn="sum @0 0 1"/>
+          <v:f eqn="prod @6 1 2"/>
+          <v:f eqn="prod @7 21600 pixelWidth"/>
+          <v:f eqn="sum @8 21600 0"/>
+          <v:f eqn="prod @7 21600 pixelHeight"/>
+          <v:f eqn="sum @10 21600 0"/>
+        </v:formulas>
+        <v:path o:extrusionok="f" gradientshapeok="t" o:connecttype="rect"/>
+        <o:lock v:ext="edit" aspectratio="t"/>
+      </v:shapetype>
+      <v:shape id="_x0000_i1134" type="#_x0000_t75" style="width:159pt;height:159pt" o:bullet="t">
+        <v:imagedata r:id="rId1" o:title="Bullet_01a"/>
+      </v:shape>
+    </w:pict>
+  </w:numPicBullet>
   <w:abstractNum w:abstractNumId="0" w15:restartNumberingAfterBreak="0">
     <w:nsid w:val="026222BB"/>
     <w:multiLevelType w:val="hybridMultilevel"/>
@@ -2113,9 +2550,9 @@
     </w:lvl>
   </w:abstractNum>
   <w:abstractNum w:abstractNumId="2" w15:restartNumberingAfterBreak="0">
-    <w:nsid w:val="0C38674E"/>
+    <w:nsid w:val="09E136CD"/>
     <w:multiLevelType w:val="multilevel"/>
-    <w:tmpl w:val="BCB84ED8"/>
+    <w:tmpl w:val="3EDCD074"/>
     <w:lvl w:ilvl="0">
       <w:start w:val="1"/>
       <w:numFmt w:val="decimal"/>
@@ -2288,9 +2725,9 @@
     </w:lvl>
   </w:abstractNum>
   <w:abstractNum w:abstractNumId="3" w15:restartNumberingAfterBreak="0">
-    <w:nsid w:val="16B72D3A"/>
+    <w:nsid w:val="0C38674E"/>
     <w:multiLevelType w:val="multilevel"/>
-    <w:tmpl w:val="67629532"/>
+    <w:tmpl w:val="BCB84ED8"/>
     <w:lvl w:ilvl="0">
       <w:start w:val="1"/>
       <w:numFmt w:val="decimal"/>
@@ -2463,13 +2900,12 @@
     </w:lvl>
   </w:abstractNum>
   <w:abstractNum w:abstractNumId="4" w15:restartNumberingAfterBreak="0">
-    <w:nsid w:val="18F05497"/>
+    <w:nsid w:val="16B72D3A"/>
     <w:multiLevelType w:val="multilevel"/>
-    <w:tmpl w:val="4EBA97B6"/>
+    <w:tmpl w:val="67629532"/>
     <w:lvl w:ilvl="0">
       <w:start w:val="1"/>
       <w:numFmt w:val="decimal"/>
-      <w:pStyle w:val="a"/>
       <w:suff w:val="nothing"/>
       <w:lvlText w:val="Лабораторная работа №%1"/>
       <w:lvlJc w:val="center"/>
@@ -2487,7 +2923,6 @@
       <w:start w:val="1"/>
       <w:numFmt w:val="none"/>
       <w:lvlRestart w:val="0"/>
-      <w:pStyle w:val="a0"/>
       <w:suff w:val="nothing"/>
       <w:lvlText w:val=""/>
       <w:lvlJc w:val="center"/>
@@ -2522,7 +2957,6 @@
       <w:start w:val="1"/>
       <w:numFmt w:val="none"/>
       <w:lvlRestart w:val="0"/>
-      <w:pStyle w:val="a1"/>
       <w:suff w:val="space"/>
       <w:lvlText w:val="%2"/>
       <w:lvlJc w:val="center"/>
@@ -2560,37 +2994,33 @@
     </w:lvl>
     <w:lvl w:ilvl="3">
       <w:start w:val="1"/>
+      <w:numFmt w:val="bullet"/>
+      <w:lvlText w:val=""/>
+      <w:lvlJc w:val="left"/>
+      <w:pPr>
+        <w:ind w:left="0" w:firstLine="709"/>
+      </w:pPr>
+      <w:rPr>
+        <w:rFonts w:ascii="Symbol" w:hAnsi="Symbol" w:hint="default"/>
+        <w:b w:val="0"/>
+        <w:i w:val="0"/>
+        <w:sz w:val="28"/>
+      </w:rPr>
+    </w:lvl>
+    <w:lvl w:ilvl="4">
+      <w:start w:val="1"/>
       <w:numFmt w:val="none"/>
       <w:lvlRestart w:val="0"/>
-      <w:pStyle w:val="a2"/>
       <w:suff w:val="space"/>
       <w:lvlText w:val=""/>
-      <w:lvlJc w:val="left"/>
-      <w:pPr>
-        <w:ind w:left="0" w:firstLine="709"/>
+      <w:lvlJc w:val="center"/>
+      <w:pPr>
+        <w:ind w:left="0" w:firstLine="0"/>
       </w:pPr>
       <w:rPr>
         <w:rFonts w:ascii="Times New Roman" w:hAnsi="Times New Roman" w:hint="default"/>
         <w:b w:val="0"/>
         <w:i w:val="0"/>
-        <w:sz w:val="28"/>
-      </w:rPr>
-    </w:lvl>
-    <w:lvl w:ilvl="4">
-      <w:start w:val="1"/>
-      <w:numFmt w:val="none"/>
-      <w:lvlRestart w:val="0"/>
-      <w:pStyle w:val="a3"/>
-      <w:suff w:val="space"/>
-      <w:lvlText w:val=""/>
-      <w:lvlJc w:val="center"/>
-      <w:pPr>
-        <w:ind w:left="0" w:firstLine="0"/>
-      </w:pPr>
-      <w:rPr>
-        <w:rFonts w:ascii="Times New Roman" w:hAnsi="Times New Roman" w:hint="default"/>
-        <w:b w:val="0"/>
-        <w:i w:val="0"/>
         <w:sz w:val="24"/>
       </w:rPr>
     </w:lvl>
@@ -2598,7 +3028,6 @@
       <w:start w:val="1"/>
       <w:numFmt w:val="decimal"/>
       <w:lvlRestart w:val="0"/>
-      <w:pStyle w:val="a4"/>
       <w:lvlText w:val="Рис. %1.%6."/>
       <w:lvlJc w:val="center"/>
       <w:pPr>
@@ -2646,12 +3075,13 @@
     </w:lvl>
   </w:abstractNum>
   <w:abstractNum w:abstractNumId="5" w15:restartNumberingAfterBreak="0">
-    <w:nsid w:val="22612DBA"/>
+    <w:nsid w:val="18F05497"/>
     <w:multiLevelType w:val="multilevel"/>
-    <w:tmpl w:val="0D38634C"/>
+    <w:tmpl w:val="4EBA97B6"/>
     <w:lvl w:ilvl="0">
       <w:start w:val="1"/>
       <w:numFmt w:val="decimal"/>
+      <w:pStyle w:val="a"/>
       <w:suff w:val="nothing"/>
       <w:lvlText w:val="Лабораторная работа №%1"/>
       <w:lvlJc w:val="center"/>
@@ -2669,6 +3099,7 @@
       <w:start w:val="1"/>
       <w:numFmt w:val="none"/>
       <w:lvlRestart w:val="0"/>
+      <w:pStyle w:val="a0"/>
       <w:suff w:val="nothing"/>
       <w:lvlText w:val=""/>
       <w:lvlJc w:val="center"/>
@@ -2703,6 +3134,7 @@
       <w:start w:val="1"/>
       <w:numFmt w:val="none"/>
       <w:lvlRestart w:val="0"/>
+      <w:pStyle w:val="a1"/>
       <w:suff w:val="space"/>
       <w:lvlText w:val="%2"/>
       <w:lvlJc w:val="center"/>
@@ -2740,33 +3172,37 @@
     </w:lvl>
     <w:lvl w:ilvl="3">
       <w:start w:val="1"/>
-      <w:numFmt w:val="bullet"/>
-      <w:lvlText w:val=""/>
-      <w:lvlJc w:val="left"/>
-      <w:pPr>
-        <w:ind w:left="0" w:firstLine="709"/>
-      </w:pPr>
-      <w:rPr>
-        <w:rFonts w:ascii="Symbol" w:hAnsi="Symbol" w:hint="default"/>
-        <w:b w:val="0"/>
-        <w:i w:val="0"/>
-        <w:sz w:val="28"/>
-      </w:rPr>
-    </w:lvl>
-    <w:lvl w:ilvl="4">
-      <w:start w:val="1"/>
       <w:numFmt w:val="none"/>
       <w:lvlRestart w:val="0"/>
+      <w:pStyle w:val="a2"/>
       <w:suff w:val="space"/>
       <w:lvlText w:val=""/>
-      <w:lvlJc w:val="center"/>
-      <w:pPr>
-        <w:ind w:left="0" w:firstLine="0"/>
+      <w:lvlJc w:val="left"/>
+      <w:pPr>
+        <w:ind w:left="0" w:firstLine="709"/>
       </w:pPr>
       <w:rPr>
         <w:rFonts w:ascii="Times New Roman" w:hAnsi="Times New Roman" w:hint="default"/>
         <w:b w:val="0"/>
         <w:i w:val="0"/>
+        <w:sz w:val="28"/>
+      </w:rPr>
+    </w:lvl>
+    <w:lvl w:ilvl="4">
+      <w:start w:val="1"/>
+      <w:numFmt w:val="none"/>
+      <w:lvlRestart w:val="0"/>
+      <w:pStyle w:val="a3"/>
+      <w:suff w:val="space"/>
+      <w:lvlText w:val=""/>
+      <w:lvlJc w:val="center"/>
+      <w:pPr>
+        <w:ind w:left="0" w:firstLine="0"/>
+      </w:pPr>
+      <w:rPr>
+        <w:rFonts w:ascii="Times New Roman" w:hAnsi="Times New Roman" w:hint="default"/>
+        <w:b w:val="0"/>
+        <w:i w:val="0"/>
         <w:sz w:val="24"/>
       </w:rPr>
     </w:lvl>
@@ -2774,6 +3210,7 @@
       <w:start w:val="1"/>
       <w:numFmt w:val="decimal"/>
       <w:lvlRestart w:val="0"/>
+      <w:pStyle w:val="a4"/>
       <w:lvlText w:val="Рис. %1.%6."/>
       <w:lvlJc w:val="center"/>
       <w:pPr>
@@ -2821,9 +3258,9 @@
     </w:lvl>
   </w:abstractNum>
   <w:abstractNum w:abstractNumId="6" w15:restartNumberingAfterBreak="0">
-    <w:nsid w:val="22635C59"/>
+    <w:nsid w:val="22612DBA"/>
     <w:multiLevelType w:val="multilevel"/>
-    <w:tmpl w:val="227C74CE"/>
+    <w:tmpl w:val="0D38634C"/>
     <w:lvl w:ilvl="0">
       <w:start w:val="1"/>
       <w:numFmt w:val="decimal"/>
@@ -2996,95 +3433,9 @@
     </w:lvl>
   </w:abstractNum>
   <w:abstractNum w:abstractNumId="7" w15:restartNumberingAfterBreak="0">
-    <w:nsid w:val="28C43347"/>
-    <w:multiLevelType w:val="hybridMultilevel"/>
-    <w:tmpl w:val="E3F6FE5E"/>
-    <w:lvl w:ilvl="0" w:tplc="04190017">
-      <w:start w:val="1"/>
-      <w:numFmt w:val="lowerLetter"/>
-      <w:lvlText w:val="%1)"/>
-      <w:lvlJc w:val="left"/>
-      <w:pPr>
-        <w:ind w:left="1428" w:hanging="360"/>
-      </w:pPr>
-    </w:lvl>
-    <w:lvl w:ilvl="1" w:tplc="04190019" w:tentative="1">
-      <w:start w:val="1"/>
-      <w:numFmt w:val="lowerLetter"/>
-      <w:lvlText w:val="%2."/>
-      <w:lvlJc w:val="left"/>
-      <w:pPr>
-        <w:ind w:left="2148" w:hanging="360"/>
-      </w:pPr>
-    </w:lvl>
-    <w:lvl w:ilvl="2" w:tplc="0419001B" w:tentative="1">
-      <w:start w:val="1"/>
-      <w:numFmt w:val="lowerRoman"/>
-      <w:lvlText w:val="%3."/>
-      <w:lvlJc w:val="right"/>
-      <w:pPr>
-        <w:ind w:left="2868" w:hanging="180"/>
-      </w:pPr>
-    </w:lvl>
-    <w:lvl w:ilvl="3" w:tplc="0419000F" w:tentative="1">
-      <w:start w:val="1"/>
-      <w:numFmt w:val="decimal"/>
-      <w:lvlText w:val="%4."/>
-      <w:lvlJc w:val="left"/>
-      <w:pPr>
-        <w:ind w:left="3588" w:hanging="360"/>
-      </w:pPr>
-    </w:lvl>
-    <w:lvl w:ilvl="4" w:tplc="04190019" w:tentative="1">
-      <w:start w:val="1"/>
-      <w:numFmt w:val="lowerLetter"/>
-      <w:lvlText w:val="%5."/>
-      <w:lvlJc w:val="left"/>
-      <w:pPr>
-        <w:ind w:left="4308" w:hanging="360"/>
-      </w:pPr>
-    </w:lvl>
-    <w:lvl w:ilvl="5" w:tplc="0419001B" w:tentative="1">
-      <w:start w:val="1"/>
-      <w:numFmt w:val="lowerRoman"/>
-      <w:lvlText w:val="%6."/>
-      <w:lvlJc w:val="right"/>
-      <w:pPr>
-        <w:ind w:left="5028" w:hanging="180"/>
-      </w:pPr>
-    </w:lvl>
-    <w:lvl w:ilvl="6" w:tplc="0419000F" w:tentative="1">
-      <w:start w:val="1"/>
-      <w:numFmt w:val="decimal"/>
-      <w:lvlText w:val="%7."/>
-      <w:lvlJc w:val="left"/>
-      <w:pPr>
-        <w:ind w:left="5748" w:hanging="360"/>
-      </w:pPr>
-    </w:lvl>
-    <w:lvl w:ilvl="7" w:tplc="04190019" w:tentative="1">
-      <w:start w:val="1"/>
-      <w:numFmt w:val="lowerLetter"/>
-      <w:lvlText w:val="%8."/>
-      <w:lvlJc w:val="left"/>
-      <w:pPr>
-        <w:ind w:left="6468" w:hanging="360"/>
-      </w:pPr>
-    </w:lvl>
-    <w:lvl w:ilvl="8" w:tplc="0419001B" w:tentative="1">
-      <w:start w:val="1"/>
-      <w:numFmt w:val="lowerRoman"/>
-      <w:lvlText w:val="%9."/>
-      <w:lvlJc w:val="right"/>
-      <w:pPr>
-        <w:ind w:left="7188" w:hanging="180"/>
-      </w:pPr>
-    </w:lvl>
-  </w:abstractNum>
-  <w:abstractNum w:abstractNumId="8" w15:restartNumberingAfterBreak="0">
-    <w:nsid w:val="5090713B"/>
+    <w:nsid w:val="22635C59"/>
     <w:multiLevelType w:val="multilevel"/>
-    <w:tmpl w:val="6704A16E"/>
+    <w:tmpl w:val="227C74CE"/>
     <w:lvl w:ilvl="0">
       <w:start w:val="1"/>
       <w:numFmt w:val="decimal"/>
@@ -3256,10 +3607,209 @@
       </w:rPr>
     </w:lvl>
   </w:abstractNum>
+  <w:abstractNum w:abstractNumId="8" w15:restartNumberingAfterBreak="0">
+    <w:nsid w:val="288527EF"/>
+    <w:multiLevelType w:val="hybridMultilevel"/>
+    <w:tmpl w:val="60609796"/>
+    <w:lvl w:ilvl="0" w:tplc="D2663672">
+      <w:start w:val="1"/>
+      <w:numFmt w:val="bullet"/>
+      <w:lvlText w:val=""/>
+      <w:lvlJc w:val="left"/>
+      <w:pPr>
+        <w:ind w:left="1429" w:hanging="360"/>
+      </w:pPr>
+      <w:rPr>
+        <w:rFonts w:ascii="Symbol" w:hAnsi="Symbol" w:hint="default"/>
+      </w:rPr>
+    </w:lvl>
+    <w:lvl w:ilvl="1" w:tplc="04190003" w:tentative="1">
+      <w:start w:val="1"/>
+      <w:numFmt w:val="bullet"/>
+      <w:lvlText w:val="o"/>
+      <w:lvlJc w:val="left"/>
+      <w:pPr>
+        <w:ind w:left="2149" w:hanging="360"/>
+      </w:pPr>
+      <w:rPr>
+        <w:rFonts w:ascii="Courier New" w:hAnsi="Courier New" w:cs="Courier New" w:hint="default"/>
+      </w:rPr>
+    </w:lvl>
+    <w:lvl w:ilvl="2" w:tplc="04190005" w:tentative="1">
+      <w:start w:val="1"/>
+      <w:numFmt w:val="bullet"/>
+      <w:lvlText w:val=""/>
+      <w:lvlJc w:val="left"/>
+      <w:pPr>
+        <w:ind w:left="2869" w:hanging="360"/>
+      </w:pPr>
+      <w:rPr>
+        <w:rFonts w:ascii="Wingdings" w:hAnsi="Wingdings" w:hint="default"/>
+      </w:rPr>
+    </w:lvl>
+    <w:lvl w:ilvl="3" w:tplc="04190001" w:tentative="1">
+      <w:start w:val="1"/>
+      <w:numFmt w:val="bullet"/>
+      <w:lvlText w:val=""/>
+      <w:lvlJc w:val="left"/>
+      <w:pPr>
+        <w:ind w:left="3589" w:hanging="360"/>
+      </w:pPr>
+      <w:rPr>
+        <w:rFonts w:ascii="Symbol" w:hAnsi="Symbol" w:hint="default"/>
+      </w:rPr>
+    </w:lvl>
+    <w:lvl w:ilvl="4" w:tplc="04190003" w:tentative="1">
+      <w:start w:val="1"/>
+      <w:numFmt w:val="bullet"/>
+      <w:lvlText w:val="o"/>
+      <w:lvlJc w:val="left"/>
+      <w:pPr>
+        <w:ind w:left="4309" w:hanging="360"/>
+      </w:pPr>
+      <w:rPr>
+        <w:rFonts w:ascii="Courier New" w:hAnsi="Courier New" w:cs="Courier New" w:hint="default"/>
+      </w:rPr>
+    </w:lvl>
+    <w:lvl w:ilvl="5" w:tplc="04190005" w:tentative="1">
+      <w:start w:val="1"/>
+      <w:numFmt w:val="bullet"/>
+      <w:lvlText w:val=""/>
+      <w:lvlJc w:val="left"/>
+      <w:pPr>
+        <w:ind w:left="5029" w:hanging="360"/>
+      </w:pPr>
+      <w:rPr>
+        <w:rFonts w:ascii="Wingdings" w:hAnsi="Wingdings" w:hint="default"/>
+      </w:rPr>
+    </w:lvl>
+    <w:lvl w:ilvl="6" w:tplc="04190001" w:tentative="1">
+      <w:start w:val="1"/>
+      <w:numFmt w:val="bullet"/>
+      <w:lvlText w:val=""/>
+      <w:lvlJc w:val="left"/>
+      <w:pPr>
+        <w:ind w:left="5749" w:hanging="360"/>
+      </w:pPr>
+      <w:rPr>
+        <w:rFonts w:ascii="Symbol" w:hAnsi="Symbol" w:hint="default"/>
+      </w:rPr>
+    </w:lvl>
+    <w:lvl w:ilvl="7" w:tplc="04190003" w:tentative="1">
+      <w:start w:val="1"/>
+      <w:numFmt w:val="bullet"/>
+      <w:lvlText w:val="o"/>
+      <w:lvlJc w:val="left"/>
+      <w:pPr>
+        <w:ind w:left="6469" w:hanging="360"/>
+      </w:pPr>
+      <w:rPr>
+        <w:rFonts w:ascii="Courier New" w:hAnsi="Courier New" w:cs="Courier New" w:hint="default"/>
+      </w:rPr>
+    </w:lvl>
+    <w:lvl w:ilvl="8" w:tplc="04190005" w:tentative="1">
+      <w:start w:val="1"/>
+      <w:numFmt w:val="bullet"/>
+      <w:lvlText w:val=""/>
+      <w:lvlJc w:val="left"/>
+      <w:pPr>
+        <w:ind w:left="7189" w:hanging="360"/>
+      </w:pPr>
+      <w:rPr>
+        <w:rFonts w:ascii="Wingdings" w:hAnsi="Wingdings" w:hint="default"/>
+      </w:rPr>
+    </w:lvl>
+  </w:abstractNum>
   <w:abstractNum w:abstractNumId="9" w15:restartNumberingAfterBreak="0">
-    <w:nsid w:val="57563C8C"/>
+    <w:nsid w:val="28C43347"/>
+    <w:multiLevelType w:val="hybridMultilevel"/>
+    <w:tmpl w:val="E3F6FE5E"/>
+    <w:lvl w:ilvl="0" w:tplc="04190017">
+      <w:start w:val="1"/>
+      <w:numFmt w:val="lowerLetter"/>
+      <w:lvlText w:val="%1)"/>
+      <w:lvlJc w:val="left"/>
+      <w:pPr>
+        <w:ind w:left="1428" w:hanging="360"/>
+      </w:pPr>
+    </w:lvl>
+    <w:lvl w:ilvl="1" w:tplc="04190019" w:tentative="1">
+      <w:start w:val="1"/>
+      <w:numFmt w:val="lowerLetter"/>
+      <w:lvlText w:val="%2."/>
+      <w:lvlJc w:val="left"/>
+      <w:pPr>
+        <w:ind w:left="2148" w:hanging="360"/>
+      </w:pPr>
+    </w:lvl>
+    <w:lvl w:ilvl="2" w:tplc="0419001B" w:tentative="1">
+      <w:start w:val="1"/>
+      <w:numFmt w:val="lowerRoman"/>
+      <w:lvlText w:val="%3."/>
+      <w:lvlJc w:val="right"/>
+      <w:pPr>
+        <w:ind w:left="2868" w:hanging="180"/>
+      </w:pPr>
+    </w:lvl>
+    <w:lvl w:ilvl="3" w:tplc="0419000F" w:tentative="1">
+      <w:start w:val="1"/>
+      <w:numFmt w:val="decimal"/>
+      <w:lvlText w:val="%4."/>
+      <w:lvlJc w:val="left"/>
+      <w:pPr>
+        <w:ind w:left="3588" w:hanging="360"/>
+      </w:pPr>
+    </w:lvl>
+    <w:lvl w:ilvl="4" w:tplc="04190019" w:tentative="1">
+      <w:start w:val="1"/>
+      <w:numFmt w:val="lowerLetter"/>
+      <w:lvlText w:val="%5."/>
+      <w:lvlJc w:val="left"/>
+      <w:pPr>
+        <w:ind w:left="4308" w:hanging="360"/>
+      </w:pPr>
+    </w:lvl>
+    <w:lvl w:ilvl="5" w:tplc="0419001B" w:tentative="1">
+      <w:start w:val="1"/>
+      <w:numFmt w:val="lowerRoman"/>
+      <w:lvlText w:val="%6."/>
+      <w:lvlJc w:val="right"/>
+      <w:pPr>
+        <w:ind w:left="5028" w:hanging="180"/>
+      </w:pPr>
+    </w:lvl>
+    <w:lvl w:ilvl="6" w:tplc="0419000F" w:tentative="1">
+      <w:start w:val="1"/>
+      <w:numFmt w:val="decimal"/>
+      <w:lvlText w:val="%7."/>
+      <w:lvlJc w:val="left"/>
+      <w:pPr>
+        <w:ind w:left="5748" w:hanging="360"/>
+      </w:pPr>
+    </w:lvl>
+    <w:lvl w:ilvl="7" w:tplc="04190019" w:tentative="1">
+      <w:start w:val="1"/>
+      <w:numFmt w:val="lowerLetter"/>
+      <w:lvlText w:val="%8."/>
+      <w:lvlJc w:val="left"/>
+      <w:pPr>
+        <w:ind w:left="6468" w:hanging="360"/>
+      </w:pPr>
+    </w:lvl>
+    <w:lvl w:ilvl="8" w:tplc="0419001B" w:tentative="1">
+      <w:start w:val="1"/>
+      <w:numFmt w:val="lowerRoman"/>
+      <w:lvlText w:val="%9."/>
+      <w:lvlJc w:val="right"/>
+      <w:pPr>
+        <w:ind w:left="7188" w:hanging="180"/>
+      </w:pPr>
+    </w:lvl>
+  </w:abstractNum>
+  <w:abstractNum w:abstractNumId="10" w15:restartNumberingAfterBreak="0">
+    <w:nsid w:val="360649F8"/>
     <w:multiLevelType w:val="multilevel"/>
-    <w:tmpl w:val="1694AFFE"/>
+    <w:tmpl w:val="D308635E"/>
     <w:lvl w:ilvl="0">
       <w:start w:val="1"/>
       <w:numFmt w:val="decimal"/>
@@ -3431,10 +3981,10 @@
       </w:rPr>
     </w:lvl>
   </w:abstractNum>
-  <w:abstractNum w:abstractNumId="10" w15:restartNumberingAfterBreak="0">
-    <w:nsid w:val="5B9D4FA6"/>
+  <w:abstractNum w:abstractNumId="11" w15:restartNumberingAfterBreak="0">
+    <w:nsid w:val="5090713B"/>
     <w:multiLevelType w:val="multilevel"/>
-    <w:tmpl w:val="B332199E"/>
+    <w:tmpl w:val="6704A16E"/>
     <w:lvl w:ilvl="0">
       <w:start w:val="1"/>
       <w:numFmt w:val="decimal"/>
@@ -3606,10 +4156,10 @@
       </w:rPr>
     </w:lvl>
   </w:abstractNum>
-  <w:abstractNum w:abstractNumId="11" w15:restartNumberingAfterBreak="0">
-    <w:nsid w:val="5EA6581D"/>
+  <w:abstractNum w:abstractNumId="12" w15:restartNumberingAfterBreak="0">
+    <w:nsid w:val="57563C8C"/>
     <w:multiLevelType w:val="multilevel"/>
-    <w:tmpl w:val="4F222AA4"/>
+    <w:tmpl w:val="1694AFFE"/>
     <w:lvl w:ilvl="0">
       <w:start w:val="1"/>
       <w:numFmt w:val="decimal"/>
@@ -3781,10 +4331,10 @@
       </w:rPr>
     </w:lvl>
   </w:abstractNum>
-  <w:abstractNum w:abstractNumId="12" w15:restartNumberingAfterBreak="0">
-    <w:nsid w:val="637F5040"/>
+  <w:abstractNum w:abstractNumId="13" w15:restartNumberingAfterBreak="0">
+    <w:nsid w:val="5B9D4FA6"/>
     <w:multiLevelType w:val="multilevel"/>
-    <w:tmpl w:val="B4F6D756"/>
+    <w:tmpl w:val="B332199E"/>
     <w:lvl w:ilvl="0">
       <w:start w:val="1"/>
       <w:numFmt w:val="decimal"/>
@@ -3956,10 +4506,10 @@
       </w:rPr>
     </w:lvl>
   </w:abstractNum>
-  <w:abstractNum w:abstractNumId="13" w15:restartNumberingAfterBreak="0">
-    <w:nsid w:val="672A156E"/>
+  <w:abstractNum w:abstractNumId="14" w15:restartNumberingAfterBreak="0">
+    <w:nsid w:val="5EA6581D"/>
     <w:multiLevelType w:val="multilevel"/>
-    <w:tmpl w:val="86AE41CA"/>
+    <w:tmpl w:val="4F222AA4"/>
     <w:lvl w:ilvl="0">
       <w:start w:val="1"/>
       <w:numFmt w:val="decimal"/>
@@ -4131,10 +4681,10 @@
       </w:rPr>
     </w:lvl>
   </w:abstractNum>
-  <w:abstractNum w:abstractNumId="14" w15:restartNumberingAfterBreak="0">
-    <w:nsid w:val="6A1E54DA"/>
+  <w:abstractNum w:abstractNumId="15" w15:restartNumberingAfterBreak="0">
+    <w:nsid w:val="637F5040"/>
     <w:multiLevelType w:val="multilevel"/>
-    <w:tmpl w:val="03E25DB4"/>
+    <w:tmpl w:val="B4F6D756"/>
     <w:lvl w:ilvl="0">
       <w:start w:val="1"/>
       <w:numFmt w:val="decimal"/>
@@ -4306,10 +4856,10 @@
       </w:rPr>
     </w:lvl>
   </w:abstractNum>
-  <w:abstractNum w:abstractNumId="15" w15:restartNumberingAfterBreak="0">
-    <w:nsid w:val="6BCC3C2F"/>
+  <w:abstractNum w:abstractNumId="16" w15:restartNumberingAfterBreak="0">
+    <w:nsid w:val="672A156E"/>
     <w:multiLevelType w:val="multilevel"/>
-    <w:tmpl w:val="2EDE778C"/>
+    <w:tmpl w:val="86AE41CA"/>
     <w:lvl w:ilvl="0">
       <w:start w:val="1"/>
       <w:numFmt w:val="decimal"/>
@@ -4481,10 +5031,10 @@
       </w:rPr>
     </w:lvl>
   </w:abstractNum>
-  <w:abstractNum w:abstractNumId="16" w15:restartNumberingAfterBreak="0">
-    <w:nsid w:val="6D3C5702"/>
+  <w:abstractNum w:abstractNumId="17" w15:restartNumberingAfterBreak="0">
+    <w:nsid w:val="6A1E54DA"/>
     <w:multiLevelType w:val="multilevel"/>
-    <w:tmpl w:val="709CAFB0"/>
+    <w:tmpl w:val="03E25DB4"/>
     <w:lvl w:ilvl="0">
       <w:start w:val="1"/>
       <w:numFmt w:val="decimal"/>
@@ -4656,56 +5206,415 @@
       </w:rPr>
     </w:lvl>
   </w:abstractNum>
+  <w:abstractNum w:abstractNumId="18" w15:restartNumberingAfterBreak="0">
+    <w:nsid w:val="6BCC3C2F"/>
+    <w:multiLevelType w:val="multilevel"/>
+    <w:tmpl w:val="2EDE778C"/>
+    <w:lvl w:ilvl="0">
+      <w:start w:val="1"/>
+      <w:numFmt w:val="decimal"/>
+      <w:suff w:val="nothing"/>
+      <w:lvlText w:val="Лабораторная работа №%1"/>
+      <w:lvlJc w:val="center"/>
+      <w:pPr>
+        <w:ind w:left="2127" w:firstLine="1701"/>
+      </w:pPr>
+      <w:rPr>
+        <w:rFonts w:ascii="Times New Roman" w:hAnsi="Times New Roman" w:hint="default"/>
+        <w:b/>
+        <w:i w:val="0"/>
+        <w:sz w:val="28"/>
+      </w:rPr>
+    </w:lvl>
+    <w:lvl w:ilvl="1">
+      <w:start w:val="1"/>
+      <w:numFmt w:val="none"/>
+      <w:lvlRestart w:val="0"/>
+      <w:suff w:val="nothing"/>
+      <w:lvlText w:val=""/>
+      <w:lvlJc w:val="center"/>
+      <w:pPr>
+        <w:ind w:left="0" w:firstLine="0"/>
+      </w:pPr>
+      <w:rPr>
+        <w:rFonts w:ascii="Times New Roman" w:hAnsi="Times New Roman" w:cs="Times New Roman" w:hint="default"/>
+        <w:b/>
+        <w:bCs w:val="0"/>
+        <w:i w:val="0"/>
+        <w:iCs w:val="0"/>
+        <w:caps w:val="0"/>
+        <w:smallCaps w:val="0"/>
+        <w:strike w:val="0"/>
+        <w:dstrike w:val="0"/>
+        <w:outline w:val="0"/>
+        <w:shadow w:val="0"/>
+        <w:emboss w:val="0"/>
+        <w:imprint w:val="0"/>
+        <w:vanish w:val="0"/>
+        <w:spacing w:val="0"/>
+        <w:kern w:val="0"/>
+        <w:position w:val="0"/>
+        <w:u w:val="wavyDouble" w:color="002060"/>
+        <w:effect w:val="none"/>
+        <w:vertAlign w:val="baseline"/>
+        <w:em w:val="none"/>
+      </w:rPr>
+    </w:lvl>
+    <w:lvl w:ilvl="2">
+      <w:start w:val="1"/>
+      <w:numFmt w:val="none"/>
+      <w:lvlRestart w:val="0"/>
+      <w:suff w:val="space"/>
+      <w:lvlText w:val="%2"/>
+      <w:lvlJc w:val="center"/>
+      <w:pPr>
+        <w:ind w:left="0" w:firstLine="0"/>
+      </w:pPr>
+      <w:rPr>
+        <w:rFonts w:ascii="Times New Roman" w:hAnsi="Times New Roman" w:cs="Times New Roman" w:hint="default"/>
+        <w:b/>
+        <w:i w:val="0"/>
+        <w:iCs w:val="0"/>
+        <w:caps/>
+        <w:strike w:val="0"/>
+        <w:dstrike w:val="0"/>
+        <w:outline w:val="0"/>
+        <w:shadow w:val="0"/>
+        <w:emboss w:val="0"/>
+        <w:imprint w:val="0"/>
+        <w:vanish w:val="0"/>
+        <w:color w:val="auto"/>
+        <w:spacing w:val="0"/>
+        <w:kern w:val="0"/>
+        <w:position w:val="0"/>
+        <w:sz w:val="28"/>
+        <w:u w:val="none"/>
+        <w:effect w:val="none"/>
+        <w:vertAlign w:val="baseline"/>
+        <w:em w:val="none"/>
+        <w14:ligatures w14:val="none"/>
+        <w14:numForm w14:val="default"/>
+        <w14:numSpacing w14:val="default"/>
+        <w14:stylisticSets/>
+        <w14:cntxtAlts w14:val="0"/>
+      </w:rPr>
+    </w:lvl>
+    <w:lvl w:ilvl="3">
+      <w:start w:val="1"/>
+      <w:numFmt w:val="bullet"/>
+      <w:lvlText w:val=""/>
+      <w:lvlJc w:val="left"/>
+      <w:pPr>
+        <w:ind w:left="0" w:firstLine="709"/>
+      </w:pPr>
+      <w:rPr>
+        <w:rFonts w:ascii="Symbol" w:hAnsi="Symbol" w:hint="default"/>
+        <w:b w:val="0"/>
+        <w:i w:val="0"/>
+        <w:sz w:val="28"/>
+      </w:rPr>
+    </w:lvl>
+    <w:lvl w:ilvl="4">
+      <w:start w:val="1"/>
+      <w:numFmt w:val="none"/>
+      <w:lvlRestart w:val="0"/>
+      <w:suff w:val="space"/>
+      <w:lvlText w:val=""/>
+      <w:lvlJc w:val="center"/>
+      <w:pPr>
+        <w:ind w:left="0" w:firstLine="0"/>
+      </w:pPr>
+      <w:rPr>
+        <w:rFonts w:ascii="Times New Roman" w:hAnsi="Times New Roman" w:hint="default"/>
+        <w:b w:val="0"/>
+        <w:i w:val="0"/>
+        <w:sz w:val="24"/>
+      </w:rPr>
+    </w:lvl>
+    <w:lvl w:ilvl="5">
+      <w:start w:val="1"/>
+      <w:numFmt w:val="decimal"/>
+      <w:lvlRestart w:val="0"/>
+      <w:lvlText w:val="Рис. %1.%6."/>
+      <w:lvlJc w:val="center"/>
+      <w:pPr>
+        <w:ind w:left="0" w:firstLine="709"/>
+      </w:pPr>
+      <w:rPr>
+        <w:rFonts w:hint="default"/>
+      </w:rPr>
+    </w:lvl>
+    <w:lvl w:ilvl="6">
+      <w:start w:val="1"/>
+      <w:numFmt w:val="decimal"/>
+      <w:lvlText w:val="%7."/>
+      <w:lvlJc w:val="left"/>
+      <w:pPr>
+        <w:ind w:left="0" w:firstLine="0"/>
+      </w:pPr>
+      <w:rPr>
+        <w:rFonts w:hint="default"/>
+      </w:rPr>
+    </w:lvl>
+    <w:lvl w:ilvl="7">
+      <w:start w:val="1"/>
+      <w:numFmt w:val="lowerLetter"/>
+      <w:lvlText w:val="%8."/>
+      <w:lvlJc w:val="left"/>
+      <w:pPr>
+        <w:ind w:left="0" w:firstLine="0"/>
+      </w:pPr>
+      <w:rPr>
+        <w:rFonts w:hint="default"/>
+      </w:rPr>
+    </w:lvl>
+    <w:lvl w:ilvl="8">
+      <w:start w:val="1"/>
+      <w:numFmt w:val="lowerRoman"/>
+      <w:lvlText w:val="%9."/>
+      <w:lvlJc w:val="left"/>
+      <w:pPr>
+        <w:ind w:left="0" w:firstLine="0"/>
+      </w:pPr>
+      <w:rPr>
+        <w:rFonts w:hint="default"/>
+      </w:rPr>
+    </w:lvl>
+  </w:abstractNum>
+  <w:abstractNum w:abstractNumId="19" w15:restartNumberingAfterBreak="0">
+    <w:nsid w:val="6D3C5702"/>
+    <w:multiLevelType w:val="multilevel"/>
+    <w:tmpl w:val="709CAFB0"/>
+    <w:lvl w:ilvl="0">
+      <w:start w:val="1"/>
+      <w:numFmt w:val="decimal"/>
+      <w:suff w:val="nothing"/>
+      <w:lvlText w:val="Лабораторная работа №%1"/>
+      <w:lvlJc w:val="center"/>
+      <w:pPr>
+        <w:ind w:left="2127" w:firstLine="1701"/>
+      </w:pPr>
+      <w:rPr>
+        <w:rFonts w:ascii="Times New Roman" w:hAnsi="Times New Roman" w:hint="default"/>
+        <w:b/>
+        <w:i w:val="0"/>
+        <w:sz w:val="28"/>
+      </w:rPr>
+    </w:lvl>
+    <w:lvl w:ilvl="1">
+      <w:start w:val="1"/>
+      <w:numFmt w:val="none"/>
+      <w:lvlRestart w:val="0"/>
+      <w:suff w:val="nothing"/>
+      <w:lvlText w:val=""/>
+      <w:lvlJc w:val="center"/>
+      <w:pPr>
+        <w:ind w:left="0" w:firstLine="0"/>
+      </w:pPr>
+      <w:rPr>
+        <w:rFonts w:ascii="Times New Roman" w:hAnsi="Times New Roman" w:cs="Times New Roman" w:hint="default"/>
+        <w:b/>
+        <w:bCs w:val="0"/>
+        <w:i w:val="0"/>
+        <w:iCs w:val="0"/>
+        <w:caps w:val="0"/>
+        <w:smallCaps w:val="0"/>
+        <w:strike w:val="0"/>
+        <w:dstrike w:val="0"/>
+        <w:outline w:val="0"/>
+        <w:shadow w:val="0"/>
+        <w:emboss w:val="0"/>
+        <w:imprint w:val="0"/>
+        <w:vanish w:val="0"/>
+        <w:spacing w:val="0"/>
+        <w:kern w:val="0"/>
+        <w:position w:val="0"/>
+        <w:u w:val="wavyDouble" w:color="002060"/>
+        <w:effect w:val="none"/>
+        <w:vertAlign w:val="baseline"/>
+        <w:em w:val="none"/>
+      </w:rPr>
+    </w:lvl>
+    <w:lvl w:ilvl="2">
+      <w:start w:val="1"/>
+      <w:numFmt w:val="none"/>
+      <w:lvlRestart w:val="0"/>
+      <w:suff w:val="space"/>
+      <w:lvlText w:val="%2"/>
+      <w:lvlJc w:val="center"/>
+      <w:pPr>
+        <w:ind w:left="0" w:firstLine="0"/>
+      </w:pPr>
+      <w:rPr>
+        <w:rFonts w:ascii="Times New Roman" w:hAnsi="Times New Roman" w:cs="Times New Roman" w:hint="default"/>
+        <w:b/>
+        <w:i w:val="0"/>
+        <w:iCs w:val="0"/>
+        <w:caps/>
+        <w:strike w:val="0"/>
+        <w:dstrike w:val="0"/>
+        <w:outline w:val="0"/>
+        <w:shadow w:val="0"/>
+        <w:emboss w:val="0"/>
+        <w:imprint w:val="0"/>
+        <w:vanish w:val="0"/>
+        <w:color w:val="auto"/>
+        <w:spacing w:val="0"/>
+        <w:kern w:val="0"/>
+        <w:position w:val="0"/>
+        <w:sz w:val="28"/>
+        <w:u w:val="none"/>
+        <w:effect w:val="none"/>
+        <w:vertAlign w:val="baseline"/>
+        <w:em w:val="none"/>
+        <w14:ligatures w14:val="none"/>
+        <w14:numForm w14:val="default"/>
+        <w14:numSpacing w14:val="default"/>
+        <w14:stylisticSets/>
+        <w14:cntxtAlts w14:val="0"/>
+      </w:rPr>
+    </w:lvl>
+    <w:lvl w:ilvl="3">
+      <w:start w:val="1"/>
+      <w:numFmt w:val="bullet"/>
+      <w:lvlText w:val=""/>
+      <w:lvlJc w:val="left"/>
+      <w:pPr>
+        <w:ind w:left="0" w:firstLine="709"/>
+      </w:pPr>
+      <w:rPr>
+        <w:rFonts w:ascii="Symbol" w:hAnsi="Symbol" w:hint="default"/>
+        <w:b w:val="0"/>
+        <w:i w:val="0"/>
+        <w:sz w:val="28"/>
+      </w:rPr>
+    </w:lvl>
+    <w:lvl w:ilvl="4">
+      <w:start w:val="1"/>
+      <w:numFmt w:val="none"/>
+      <w:lvlRestart w:val="0"/>
+      <w:suff w:val="space"/>
+      <w:lvlText w:val=""/>
+      <w:lvlJc w:val="center"/>
+      <w:pPr>
+        <w:ind w:left="0" w:firstLine="0"/>
+      </w:pPr>
+      <w:rPr>
+        <w:rFonts w:ascii="Times New Roman" w:hAnsi="Times New Roman" w:hint="default"/>
+        <w:b w:val="0"/>
+        <w:i w:val="0"/>
+        <w:sz w:val="24"/>
+      </w:rPr>
+    </w:lvl>
+    <w:lvl w:ilvl="5">
+      <w:start w:val="1"/>
+      <w:numFmt w:val="decimal"/>
+      <w:lvlRestart w:val="0"/>
+      <w:lvlText w:val="Рис. %1.%6."/>
+      <w:lvlJc w:val="center"/>
+      <w:pPr>
+        <w:ind w:left="0" w:firstLine="709"/>
+      </w:pPr>
+      <w:rPr>
+        <w:rFonts w:hint="default"/>
+      </w:rPr>
+    </w:lvl>
+    <w:lvl w:ilvl="6">
+      <w:start w:val="1"/>
+      <w:numFmt w:val="decimal"/>
+      <w:lvlText w:val="%7."/>
+      <w:lvlJc w:val="left"/>
+      <w:pPr>
+        <w:ind w:left="0" w:firstLine="0"/>
+      </w:pPr>
+      <w:rPr>
+        <w:rFonts w:hint="default"/>
+      </w:rPr>
+    </w:lvl>
+    <w:lvl w:ilvl="7">
+      <w:start w:val="1"/>
+      <w:numFmt w:val="lowerLetter"/>
+      <w:lvlText w:val="%8."/>
+      <w:lvlJc w:val="left"/>
+      <w:pPr>
+        <w:ind w:left="0" w:firstLine="0"/>
+      </w:pPr>
+      <w:rPr>
+        <w:rFonts w:hint="default"/>
+      </w:rPr>
+    </w:lvl>
+    <w:lvl w:ilvl="8">
+      <w:start w:val="1"/>
+      <w:numFmt w:val="lowerRoman"/>
+      <w:lvlText w:val="%9."/>
+      <w:lvlJc w:val="left"/>
+      <w:pPr>
+        <w:ind w:left="0" w:firstLine="0"/>
+      </w:pPr>
+      <w:rPr>
+        <w:rFonts w:hint="default"/>
+      </w:rPr>
+    </w:lvl>
+  </w:abstractNum>
   <w:num w:numId="1">
-    <w:abstractNumId w:val="4"/>
+    <w:abstractNumId w:val="5"/>
   </w:num>
   <w:num w:numId="2">
-    <w:abstractNumId w:val="5"/>
+    <w:abstractNumId w:val="6"/>
   </w:num>
   <w:num w:numId="3">
-    <w:abstractNumId w:val="14"/>
+    <w:abstractNumId w:val="17"/>
   </w:num>
   <w:num w:numId="4">
-    <w:abstractNumId w:val="16"/>
+    <w:abstractNumId w:val="19"/>
   </w:num>
   <w:num w:numId="5">
     <w:abstractNumId w:val="1"/>
   </w:num>
   <w:num w:numId="6">
-    <w:abstractNumId w:val="2"/>
+    <w:abstractNumId w:val="3"/>
   </w:num>
   <w:num w:numId="7">
-    <w:abstractNumId w:val="11"/>
+    <w:abstractNumId w:val="14"/>
   </w:num>
   <w:num w:numId="8">
-    <w:abstractNumId w:val="9"/>
+    <w:abstractNumId w:val="12"/>
   </w:num>
   <w:num w:numId="9">
+    <w:abstractNumId w:val="16"/>
+  </w:num>
+  <w:num w:numId="10">
     <w:abstractNumId w:val="13"/>
   </w:num>
-  <w:num w:numId="10">
-    <w:abstractNumId w:val="10"/>
-  </w:num>
   <w:num w:numId="11">
-    <w:abstractNumId w:val="15"/>
+    <w:abstractNumId w:val="18"/>
   </w:num>
   <w:num w:numId="12">
-    <w:abstractNumId w:val="6"/>
+    <w:abstractNumId w:val="7"/>
   </w:num>
   <w:num w:numId="13">
     <w:abstractNumId w:val="0"/>
   </w:num>
   <w:num w:numId="14">
-    <w:abstractNumId w:val="3"/>
+    <w:abstractNumId w:val="4"/>
   </w:num>
   <w:num w:numId="15">
-    <w:abstractNumId w:val="12"/>
+    <w:abstractNumId w:val="15"/>
   </w:num>
   <w:num w:numId="16">
-    <w:abstractNumId w:val="7"/>
+    <w:abstractNumId w:val="9"/>
   </w:num>
   <w:num w:numId="17">
+    <w:abstractNumId w:val="11"/>
+  </w:num>
+  <w:num w:numId="18">
+    <w:abstractNumId w:val="2"/>
+  </w:num>
+  <w:num w:numId="19">
     <w:abstractNumId w:val="8"/>
+  </w:num>
+  <w:num w:numId="20">
+    <w:abstractNumId w:val="10"/>
   </w:num>
 </w:numbering>
 </file>

</xml_diff>